<commit_message>
via upload - 23/11/2016
</commit_message>
<xml_diff>
--- a/Regular Expression/Regular Expression.docx
+++ b/Regular Expression/Regular Expression.docx
@@ -1,6 +1,6 @@
 
 <file path=word/document.xml><?xml version="1.0" encoding="utf-8"?>
-<w:document xmlns:wpc="http://schemas.microsoft.com/office/word/2010/wordprocessingCanvas" xmlns:cx="http://schemas.microsoft.com/office/drawing/2014/chartex" xmlns:mc="http://schemas.openxmlformats.org/markup-compatibility/2006" xmlns:o="urn:schemas-microsoft-com:office:office" xmlns:r="http://schemas.openxmlformats.org/officeDocument/2006/relationships" xmlns:m="http://schemas.openxmlformats.org/officeDocument/2006/math" xmlns:v="urn:schemas-microsoft-com:vml" xmlns:wp14="http://schemas.microsoft.com/office/word/2010/wordprocessingDrawing" xmlns:wp="http://schemas.openxmlformats.org/drawingml/2006/wordprocessingDrawing" xmlns:w10="urn:schemas-microsoft-com:office:word" xmlns:w="http://schemas.openxmlformats.org/wordprocessingml/2006/main" xmlns:w14="http://schemas.microsoft.com/office/word/2010/wordml" xmlns:w15="http://schemas.microsoft.com/office/word/2012/wordml" xmlns:w16se="http://schemas.microsoft.com/office/word/2015/wordml/symex" xmlns:wpg="http://schemas.microsoft.com/office/word/2010/wordprocessingGroup" xmlns:wpi="http://schemas.microsoft.com/office/word/2010/wordprocessingInk" xmlns:wne="http://schemas.microsoft.com/office/word/2006/wordml" xmlns:wps="http://schemas.microsoft.com/office/word/2010/wordprocessingShape" mc:Ignorable="w14 w15 w16se wp14">
+<w:document xmlns:wpc="http://schemas.microsoft.com/office/word/2010/wordprocessingCanvas" xmlns:cx="http://schemas.microsoft.com/office/drawing/2014/chartex" xmlns:cx1="http://schemas.microsoft.com/office/drawing/2015/9/8/chartex" xmlns:cx2="http://schemas.microsoft.com/office/drawing/2015/10/21/chartex" xmlns:mc="http://schemas.openxmlformats.org/markup-compatibility/2006" xmlns:o="urn:schemas-microsoft-com:office:office" xmlns:r="http://schemas.openxmlformats.org/officeDocument/2006/relationships" xmlns:m="http://schemas.openxmlformats.org/officeDocument/2006/math" xmlns:v="urn:schemas-microsoft-com:vml" xmlns:wp14="http://schemas.microsoft.com/office/word/2010/wordprocessingDrawing" xmlns:wp="http://schemas.openxmlformats.org/drawingml/2006/wordprocessingDrawing" xmlns:w10="urn:schemas-microsoft-com:office:word" xmlns:w="http://schemas.openxmlformats.org/wordprocessingml/2006/main" xmlns:w14="http://schemas.microsoft.com/office/word/2010/wordml" xmlns:w15="http://schemas.microsoft.com/office/word/2012/wordml" xmlns:w16se="http://schemas.microsoft.com/office/word/2015/wordml/symex" xmlns:wpg="http://schemas.microsoft.com/office/word/2010/wordprocessingGroup" xmlns:wpi="http://schemas.microsoft.com/office/word/2010/wordprocessingInk" xmlns:wne="http://schemas.microsoft.com/office/word/2006/wordml" xmlns:wps="http://schemas.microsoft.com/office/word/2010/wordprocessingShape" mc:Ignorable="w14 w15 w16se wp14">
   <w:body>
     <w:p>
       <w:pPr>
@@ -21543,8 +21543,6 @@
           </wp:inline>
         </w:drawing>
       </w:r>
-      <w:bookmarkStart w:id="0" w:name="_GoBack"/>
-      <w:bookmarkEnd w:id="0"/>
     </w:p>
     <w:p>
       <w:pPr>
@@ -32951,6 +32949,2158 @@
     </w:p>
     <w:p>
       <w:pPr>
+        <w:spacing w:after="0"/>
+        <w:rPr>
+          <w:rFonts w:ascii="Helvetica" w:hAnsi="Helvetica" w:cs="Helvetica"/>
+          <w:color w:val="333333"/>
+          <w:shd w:val="clear" w:color="auto" w:fill="FFFFFF"/>
+        </w:rPr>
+      </w:pPr>
+    </w:p>
+    <w:p>
+      <w:pPr>
+        <w:pStyle w:val="Heading2"/>
+        <w:rPr>
+          <w:shd w:val="clear" w:color="auto" w:fill="FFFFFF"/>
+        </w:rPr>
+      </w:pPr>
+      <w:r>
+        <w:rPr>
+          <w:shd w:val="clear" w:color="auto" w:fill="FFFFFF"/>
+        </w:rPr>
+        <w:t>4. URL Similar</w:t>
+      </w:r>
+    </w:p>
+    <w:p>
+      <w:r>
+        <w:t>[-a-zA-Z0-9@:%_\+.~#?&amp;/=]{2,256}\.[a-z]{2,4}\b(\/[-a-zA-Z0-9@:%_\+.~#?&amp;/=]*)?</w:t>
+      </w:r>
+    </w:p>
+    <w:p>
+      <w:r>
+        <w:rPr>
+          <w:noProof/>
+        </w:rPr>
+        <w:drawing>
+          <wp:inline distT="0" distB="0" distL="0" distR="0">
+            <wp:extent cx="5943600" cy="4591050"/>
+            <wp:effectExtent l="0" t="0" r="0" b="0"/>
+            <wp:docPr id="25" name="Picture 25"/>
+            <wp:cNvGraphicFramePr>
+              <a:graphicFrameLocks xmlns:a="http://schemas.openxmlformats.org/drawingml/2006/main" noChangeAspect="1"/>
+            </wp:cNvGraphicFramePr>
+            <a:graphic xmlns:a="http://schemas.openxmlformats.org/drawingml/2006/main">
+              <a:graphicData uri="http://schemas.openxmlformats.org/drawingml/2006/picture">
+                <pic:pic xmlns:pic="http://schemas.openxmlformats.org/drawingml/2006/picture">
+                  <pic:nvPicPr>
+                    <pic:cNvPr id="0" name="Picture 1"/>
+                    <pic:cNvPicPr>
+                      <a:picLocks noChangeAspect="1" noChangeArrowheads="1"/>
+                    </pic:cNvPicPr>
+                  </pic:nvPicPr>
+                  <pic:blipFill>
+                    <a:blip r:embed="rId36">
+                      <a:extLst>
+                        <a:ext uri="{28A0092B-C50C-407E-A947-70E740481C1C}">
+                          <a14:useLocalDpi xmlns:a14="http://schemas.microsoft.com/office/drawing/2010/main" val="0"/>
+                        </a:ext>
+                      </a:extLst>
+                    </a:blip>
+                    <a:srcRect/>
+                    <a:stretch>
+                      <a:fillRect/>
+                    </a:stretch>
+                  </pic:blipFill>
+                  <pic:spPr bwMode="auto">
+                    <a:xfrm>
+                      <a:off x="0" y="0"/>
+                      <a:ext cx="5943600" cy="4591050"/>
+                    </a:xfrm>
+                    <a:prstGeom prst="rect">
+                      <a:avLst/>
+                    </a:prstGeom>
+                    <a:noFill/>
+                    <a:ln>
+                      <a:noFill/>
+                    </a:ln>
+                  </pic:spPr>
+                </pic:pic>
+              </a:graphicData>
+            </a:graphic>
+          </wp:inline>
+        </w:drawing>
+      </w:r>
+    </w:p>
+    <w:p>
+      <w:pPr>
+        <w:spacing w:after="0" w:line="240" w:lineRule="auto"/>
+        <w:rPr>
+          <w:rFonts w:ascii="Courier New" w:eastAsia="Times New Roman" w:hAnsi="Courier New" w:cs="Courier New"/>
+          <w:b/>
+          <w:i/>
+          <w:sz w:val="20"/>
+          <w:szCs w:val="20"/>
+          <w:u w:val="single"/>
+        </w:rPr>
+      </w:pPr>
+      <w:r>
+        <w:rPr>
+          <w:rFonts w:ascii="Courier New" w:eastAsia="Times New Roman" w:hAnsi="Courier New" w:cs="Courier New"/>
+          <w:b/>
+          <w:i/>
+          <w:sz w:val="20"/>
+          <w:szCs w:val="20"/>
+          <w:u w:val="single"/>
+        </w:rPr>
+        <w:t>Giải thích:</w:t>
+      </w:r>
+      <w:bookmarkStart w:id="0" w:name="_GoBack"/>
+      <w:bookmarkEnd w:id="0"/>
+    </w:p>
+    <w:p>
+      <w:pPr>
+        <w:spacing w:after="0" w:line="240" w:lineRule="auto"/>
+        <w:rPr>
+          <w:rFonts w:ascii="Times New Roman" w:eastAsia="Times New Roman" w:hAnsi="Times New Roman" w:cs="Times New Roman"/>
+          <w:sz w:val="24"/>
+          <w:szCs w:val="24"/>
+        </w:rPr>
+      </w:pPr>
+      <w:r>
+        <w:rPr>
+          <w:rFonts w:ascii="Courier New" w:eastAsia="Times New Roman" w:hAnsi="Courier New" w:cs="Courier New"/>
+          <w:sz w:val="20"/>
+          <w:szCs w:val="20"/>
+        </w:rPr>
+        <w:t>[</w:t>
+      </w:r>
+      <w:r>
+        <w:rPr>
+          <w:rFonts w:ascii="Times New Roman" w:eastAsia="Times New Roman" w:hAnsi="Times New Roman" w:cs="Times New Roman"/>
+          <w:sz w:val="24"/>
+          <w:szCs w:val="24"/>
+        </w:rPr>
+        <w:t xml:space="preserve"> </w:t>
+      </w:r>
+      <w:r>
+        <w:rPr>
+          <w:rFonts w:ascii="Times New Roman" w:eastAsia="Times New Roman" w:hAnsi="Times New Roman" w:cs="Times New Roman"/>
+          <w:b/>
+          <w:bCs/>
+          <w:sz w:val="24"/>
+          <w:szCs w:val="24"/>
+        </w:rPr>
+        <w:t>Character set.</w:t>
+      </w:r>
+      <w:r>
+        <w:rPr>
+          <w:rFonts w:ascii="Times New Roman" w:eastAsia="Times New Roman" w:hAnsi="Times New Roman" w:cs="Times New Roman"/>
+          <w:sz w:val="24"/>
+          <w:szCs w:val="24"/>
+        </w:rPr>
+        <w:t xml:space="preserve"> Match any character in the set.</w:t>
+      </w:r>
+    </w:p>
+    <w:p>
+      <w:pPr>
+        <w:spacing w:after="0" w:line="240" w:lineRule="auto"/>
+        <w:rPr>
+          <w:rFonts w:ascii="Times New Roman" w:eastAsia="Times New Roman" w:hAnsi="Times New Roman" w:cs="Times New Roman"/>
+          <w:sz w:val="24"/>
+          <w:szCs w:val="24"/>
+        </w:rPr>
+      </w:pPr>
+      <w:r>
+        <w:rPr>
+          <w:rFonts w:ascii="Courier New" w:eastAsia="Times New Roman" w:hAnsi="Courier New" w:cs="Courier New"/>
+          <w:sz w:val="20"/>
+          <w:szCs w:val="20"/>
+        </w:rPr>
+        <w:t>-</w:t>
+      </w:r>
+      <w:r>
+        <w:rPr>
+          <w:rFonts w:ascii="Times New Roman" w:eastAsia="Times New Roman" w:hAnsi="Times New Roman" w:cs="Times New Roman"/>
+          <w:sz w:val="24"/>
+          <w:szCs w:val="24"/>
+        </w:rPr>
+        <w:t xml:space="preserve"> </w:t>
+      </w:r>
+      <w:r>
+        <w:rPr>
+          <w:rFonts w:ascii="Times New Roman" w:eastAsia="Times New Roman" w:hAnsi="Times New Roman" w:cs="Times New Roman"/>
+          <w:b/>
+          <w:bCs/>
+          <w:sz w:val="24"/>
+          <w:szCs w:val="24"/>
+        </w:rPr>
+        <w:t>Character.</w:t>
+      </w:r>
+      <w:r>
+        <w:rPr>
+          <w:rFonts w:ascii="Times New Roman" w:eastAsia="Times New Roman" w:hAnsi="Times New Roman" w:cs="Times New Roman"/>
+          <w:sz w:val="24"/>
+          <w:szCs w:val="24"/>
+        </w:rPr>
+        <w:t xml:space="preserve"> Matches a "-" character (char code 45).</w:t>
+      </w:r>
+    </w:p>
+    <w:p>
+      <w:pPr>
+        <w:spacing w:after="0" w:line="240" w:lineRule="auto"/>
+        <w:rPr>
+          <w:rFonts w:ascii="Times New Roman" w:eastAsia="Times New Roman" w:hAnsi="Times New Roman" w:cs="Times New Roman"/>
+          <w:sz w:val="24"/>
+          <w:szCs w:val="24"/>
+        </w:rPr>
+      </w:pPr>
+      <w:r>
+        <w:rPr>
+          <w:rFonts w:ascii="Courier New" w:eastAsia="Times New Roman" w:hAnsi="Courier New" w:cs="Courier New"/>
+          <w:sz w:val="20"/>
+          <w:szCs w:val="20"/>
+        </w:rPr>
+        <w:t>a-z</w:t>
+      </w:r>
+      <w:r>
+        <w:rPr>
+          <w:rFonts w:ascii="Times New Roman" w:eastAsia="Times New Roman" w:hAnsi="Times New Roman" w:cs="Times New Roman"/>
+          <w:sz w:val="24"/>
+          <w:szCs w:val="24"/>
+        </w:rPr>
+        <w:t xml:space="preserve"> </w:t>
+      </w:r>
+      <w:r>
+        <w:rPr>
+          <w:rFonts w:ascii="Times New Roman" w:eastAsia="Times New Roman" w:hAnsi="Times New Roman" w:cs="Times New Roman"/>
+          <w:b/>
+          <w:bCs/>
+          <w:sz w:val="24"/>
+          <w:szCs w:val="24"/>
+        </w:rPr>
+        <w:t>Range.</w:t>
+      </w:r>
+      <w:r>
+        <w:rPr>
+          <w:rFonts w:ascii="Times New Roman" w:eastAsia="Times New Roman" w:hAnsi="Times New Roman" w:cs="Times New Roman"/>
+          <w:sz w:val="24"/>
+          <w:szCs w:val="24"/>
+        </w:rPr>
+        <w:t xml:space="preserve"> Matches a character in the range "a" to "z" (char code 97 to 122).</w:t>
+      </w:r>
+    </w:p>
+    <w:p>
+      <w:pPr>
+        <w:spacing w:after="0" w:line="240" w:lineRule="auto"/>
+        <w:rPr>
+          <w:rFonts w:ascii="Times New Roman" w:eastAsia="Times New Roman" w:hAnsi="Times New Roman" w:cs="Times New Roman"/>
+          <w:sz w:val="24"/>
+          <w:szCs w:val="24"/>
+        </w:rPr>
+      </w:pPr>
+      <w:r>
+        <w:rPr>
+          <w:rFonts w:ascii="Courier New" w:eastAsia="Times New Roman" w:hAnsi="Courier New" w:cs="Courier New"/>
+          <w:sz w:val="20"/>
+          <w:szCs w:val="20"/>
+        </w:rPr>
+        <w:t>A-Z</w:t>
+      </w:r>
+      <w:r>
+        <w:rPr>
+          <w:rFonts w:ascii="Times New Roman" w:eastAsia="Times New Roman" w:hAnsi="Times New Roman" w:cs="Times New Roman"/>
+          <w:sz w:val="24"/>
+          <w:szCs w:val="24"/>
+        </w:rPr>
+        <w:t xml:space="preserve"> </w:t>
+      </w:r>
+      <w:r>
+        <w:rPr>
+          <w:rFonts w:ascii="Times New Roman" w:eastAsia="Times New Roman" w:hAnsi="Times New Roman" w:cs="Times New Roman"/>
+          <w:b/>
+          <w:bCs/>
+          <w:sz w:val="24"/>
+          <w:szCs w:val="24"/>
+        </w:rPr>
+        <w:t>Range.</w:t>
+      </w:r>
+      <w:r>
+        <w:rPr>
+          <w:rFonts w:ascii="Times New Roman" w:eastAsia="Times New Roman" w:hAnsi="Times New Roman" w:cs="Times New Roman"/>
+          <w:sz w:val="24"/>
+          <w:szCs w:val="24"/>
+        </w:rPr>
+        <w:t xml:space="preserve"> Matches a character in the range "A" to "Z" (char code 65 to 90).</w:t>
+      </w:r>
+    </w:p>
+    <w:p>
+      <w:pPr>
+        <w:spacing w:after="0" w:line="240" w:lineRule="auto"/>
+        <w:rPr>
+          <w:rFonts w:ascii="Times New Roman" w:eastAsia="Times New Roman" w:hAnsi="Times New Roman" w:cs="Times New Roman"/>
+          <w:sz w:val="24"/>
+          <w:szCs w:val="24"/>
+        </w:rPr>
+      </w:pPr>
+      <w:r>
+        <w:rPr>
+          <w:rFonts w:ascii="Courier New" w:eastAsia="Times New Roman" w:hAnsi="Courier New" w:cs="Courier New"/>
+          <w:sz w:val="20"/>
+          <w:szCs w:val="20"/>
+        </w:rPr>
+        <w:lastRenderedPageBreak/>
+        <w:t>0-9</w:t>
+      </w:r>
+      <w:r>
+        <w:rPr>
+          <w:rFonts w:ascii="Times New Roman" w:eastAsia="Times New Roman" w:hAnsi="Times New Roman" w:cs="Times New Roman"/>
+          <w:sz w:val="24"/>
+          <w:szCs w:val="24"/>
+        </w:rPr>
+        <w:t xml:space="preserve"> </w:t>
+      </w:r>
+      <w:r>
+        <w:rPr>
+          <w:rFonts w:ascii="Times New Roman" w:eastAsia="Times New Roman" w:hAnsi="Times New Roman" w:cs="Times New Roman"/>
+          <w:b/>
+          <w:bCs/>
+          <w:sz w:val="24"/>
+          <w:szCs w:val="24"/>
+        </w:rPr>
+        <w:t>Range.</w:t>
+      </w:r>
+      <w:r>
+        <w:rPr>
+          <w:rFonts w:ascii="Times New Roman" w:eastAsia="Times New Roman" w:hAnsi="Times New Roman" w:cs="Times New Roman"/>
+          <w:sz w:val="24"/>
+          <w:szCs w:val="24"/>
+        </w:rPr>
+        <w:t xml:space="preserve"> Matches a character in the range "0" to "9" (char code 48 to 57).</w:t>
+      </w:r>
+    </w:p>
+    <w:p>
+      <w:pPr>
+        <w:spacing w:after="0" w:line="240" w:lineRule="auto"/>
+        <w:rPr>
+          <w:rFonts w:ascii="Times New Roman" w:eastAsia="Times New Roman" w:hAnsi="Times New Roman" w:cs="Times New Roman"/>
+          <w:sz w:val="24"/>
+          <w:szCs w:val="24"/>
+        </w:rPr>
+      </w:pPr>
+      <w:r>
+        <w:rPr>
+          <w:rFonts w:ascii="Courier New" w:eastAsia="Times New Roman" w:hAnsi="Courier New" w:cs="Courier New"/>
+          <w:sz w:val="20"/>
+          <w:szCs w:val="20"/>
+        </w:rPr>
+        <w:t>@</w:t>
+      </w:r>
+      <w:r>
+        <w:rPr>
+          <w:rFonts w:ascii="Times New Roman" w:eastAsia="Times New Roman" w:hAnsi="Times New Roman" w:cs="Times New Roman"/>
+          <w:sz w:val="24"/>
+          <w:szCs w:val="24"/>
+        </w:rPr>
+        <w:t xml:space="preserve"> </w:t>
+      </w:r>
+      <w:r>
+        <w:rPr>
+          <w:rFonts w:ascii="Times New Roman" w:eastAsia="Times New Roman" w:hAnsi="Times New Roman" w:cs="Times New Roman"/>
+          <w:b/>
+          <w:bCs/>
+          <w:sz w:val="24"/>
+          <w:szCs w:val="24"/>
+        </w:rPr>
+        <w:t>Character.</w:t>
+      </w:r>
+      <w:r>
+        <w:rPr>
+          <w:rFonts w:ascii="Times New Roman" w:eastAsia="Times New Roman" w:hAnsi="Times New Roman" w:cs="Times New Roman"/>
+          <w:sz w:val="24"/>
+          <w:szCs w:val="24"/>
+        </w:rPr>
+        <w:t xml:space="preserve"> Matches a "@" character (char code 64).</w:t>
+      </w:r>
+    </w:p>
+    <w:p>
+      <w:pPr>
+        <w:spacing w:after="0" w:line="240" w:lineRule="auto"/>
+        <w:rPr>
+          <w:rFonts w:ascii="Times New Roman" w:eastAsia="Times New Roman" w:hAnsi="Times New Roman" w:cs="Times New Roman"/>
+          <w:sz w:val="24"/>
+          <w:szCs w:val="24"/>
+        </w:rPr>
+      </w:pPr>
+      <w:r>
+        <w:rPr>
+          <w:rFonts w:ascii="Courier New" w:eastAsia="Times New Roman" w:hAnsi="Courier New" w:cs="Courier New"/>
+          <w:sz w:val="20"/>
+          <w:szCs w:val="20"/>
+        </w:rPr>
+        <w:t>:</w:t>
+      </w:r>
+      <w:r>
+        <w:rPr>
+          <w:rFonts w:ascii="Times New Roman" w:eastAsia="Times New Roman" w:hAnsi="Times New Roman" w:cs="Times New Roman"/>
+          <w:sz w:val="24"/>
+          <w:szCs w:val="24"/>
+        </w:rPr>
+        <w:t xml:space="preserve"> </w:t>
+      </w:r>
+      <w:r>
+        <w:rPr>
+          <w:rFonts w:ascii="Times New Roman" w:eastAsia="Times New Roman" w:hAnsi="Times New Roman" w:cs="Times New Roman"/>
+          <w:b/>
+          <w:bCs/>
+          <w:sz w:val="24"/>
+          <w:szCs w:val="24"/>
+        </w:rPr>
+        <w:t>Character.</w:t>
+      </w:r>
+      <w:r>
+        <w:rPr>
+          <w:rFonts w:ascii="Times New Roman" w:eastAsia="Times New Roman" w:hAnsi="Times New Roman" w:cs="Times New Roman"/>
+          <w:sz w:val="24"/>
+          <w:szCs w:val="24"/>
+        </w:rPr>
+        <w:t xml:space="preserve"> Matches a ":" character (char code 58).</w:t>
+      </w:r>
+    </w:p>
+    <w:p>
+      <w:pPr>
+        <w:spacing w:after="0" w:line="240" w:lineRule="auto"/>
+        <w:rPr>
+          <w:rFonts w:ascii="Times New Roman" w:eastAsia="Times New Roman" w:hAnsi="Times New Roman" w:cs="Times New Roman"/>
+          <w:sz w:val="24"/>
+          <w:szCs w:val="24"/>
+        </w:rPr>
+      </w:pPr>
+      <w:r>
+        <w:rPr>
+          <w:rFonts w:ascii="Courier New" w:eastAsia="Times New Roman" w:hAnsi="Courier New" w:cs="Courier New"/>
+          <w:sz w:val="20"/>
+          <w:szCs w:val="20"/>
+        </w:rPr>
+        <w:t>%</w:t>
+      </w:r>
+      <w:r>
+        <w:rPr>
+          <w:rFonts w:ascii="Times New Roman" w:eastAsia="Times New Roman" w:hAnsi="Times New Roman" w:cs="Times New Roman"/>
+          <w:sz w:val="24"/>
+          <w:szCs w:val="24"/>
+        </w:rPr>
+        <w:t xml:space="preserve"> </w:t>
+      </w:r>
+      <w:r>
+        <w:rPr>
+          <w:rFonts w:ascii="Times New Roman" w:eastAsia="Times New Roman" w:hAnsi="Times New Roman" w:cs="Times New Roman"/>
+          <w:b/>
+          <w:bCs/>
+          <w:sz w:val="24"/>
+          <w:szCs w:val="24"/>
+        </w:rPr>
+        <w:t>Character.</w:t>
+      </w:r>
+      <w:r>
+        <w:rPr>
+          <w:rFonts w:ascii="Times New Roman" w:eastAsia="Times New Roman" w:hAnsi="Times New Roman" w:cs="Times New Roman"/>
+          <w:sz w:val="24"/>
+          <w:szCs w:val="24"/>
+        </w:rPr>
+        <w:t xml:space="preserve"> Matches a "%" character (char code 37).</w:t>
+      </w:r>
+    </w:p>
+    <w:p>
+      <w:pPr>
+        <w:spacing w:after="0" w:line="240" w:lineRule="auto"/>
+        <w:rPr>
+          <w:rFonts w:ascii="Times New Roman" w:eastAsia="Times New Roman" w:hAnsi="Times New Roman" w:cs="Times New Roman"/>
+          <w:sz w:val="24"/>
+          <w:szCs w:val="24"/>
+        </w:rPr>
+      </w:pPr>
+      <w:r>
+        <w:rPr>
+          <w:rFonts w:ascii="Courier New" w:eastAsia="Times New Roman" w:hAnsi="Courier New" w:cs="Courier New"/>
+          <w:sz w:val="20"/>
+          <w:szCs w:val="20"/>
+        </w:rPr>
+        <w:t>_</w:t>
+      </w:r>
+      <w:r>
+        <w:rPr>
+          <w:rFonts w:ascii="Times New Roman" w:eastAsia="Times New Roman" w:hAnsi="Times New Roman" w:cs="Times New Roman"/>
+          <w:sz w:val="24"/>
+          <w:szCs w:val="24"/>
+        </w:rPr>
+        <w:t xml:space="preserve"> </w:t>
+      </w:r>
+      <w:r>
+        <w:rPr>
+          <w:rFonts w:ascii="Times New Roman" w:eastAsia="Times New Roman" w:hAnsi="Times New Roman" w:cs="Times New Roman"/>
+          <w:b/>
+          <w:bCs/>
+          <w:sz w:val="24"/>
+          <w:szCs w:val="24"/>
+        </w:rPr>
+        <w:t>Character.</w:t>
+      </w:r>
+      <w:r>
+        <w:rPr>
+          <w:rFonts w:ascii="Times New Roman" w:eastAsia="Times New Roman" w:hAnsi="Times New Roman" w:cs="Times New Roman"/>
+          <w:sz w:val="24"/>
+          <w:szCs w:val="24"/>
+        </w:rPr>
+        <w:t xml:space="preserve"> Matches a "_" character (char code 95).</w:t>
+      </w:r>
+    </w:p>
+    <w:p>
+      <w:pPr>
+        <w:spacing w:after="0" w:line="240" w:lineRule="auto"/>
+        <w:rPr>
+          <w:rFonts w:ascii="Times New Roman" w:eastAsia="Times New Roman" w:hAnsi="Times New Roman" w:cs="Times New Roman"/>
+          <w:sz w:val="24"/>
+          <w:szCs w:val="24"/>
+        </w:rPr>
+      </w:pPr>
+      <w:r>
+        <w:rPr>
+          <w:rFonts w:ascii="Courier New" w:eastAsia="Times New Roman" w:hAnsi="Courier New" w:cs="Courier New"/>
+          <w:sz w:val="20"/>
+          <w:szCs w:val="20"/>
+        </w:rPr>
+        <w:t>\+</w:t>
+      </w:r>
+      <w:r>
+        <w:rPr>
+          <w:rFonts w:ascii="Times New Roman" w:eastAsia="Times New Roman" w:hAnsi="Times New Roman" w:cs="Times New Roman"/>
+          <w:sz w:val="24"/>
+          <w:szCs w:val="24"/>
+        </w:rPr>
+        <w:t xml:space="preserve"> </w:t>
+      </w:r>
+      <w:r>
+        <w:rPr>
+          <w:rFonts w:ascii="Times New Roman" w:eastAsia="Times New Roman" w:hAnsi="Times New Roman" w:cs="Times New Roman"/>
+          <w:b/>
+          <w:bCs/>
+          <w:sz w:val="24"/>
+          <w:szCs w:val="24"/>
+        </w:rPr>
+        <w:t>Escaped character.</w:t>
+      </w:r>
+      <w:r>
+        <w:rPr>
+          <w:rFonts w:ascii="Times New Roman" w:eastAsia="Times New Roman" w:hAnsi="Times New Roman" w:cs="Times New Roman"/>
+          <w:sz w:val="24"/>
+          <w:szCs w:val="24"/>
+        </w:rPr>
+        <w:t xml:space="preserve"> Matches a "+" character (char code 43).</w:t>
+      </w:r>
+    </w:p>
+    <w:p>
+      <w:pPr>
+        <w:spacing w:after="0" w:line="240" w:lineRule="auto"/>
+        <w:rPr>
+          <w:rFonts w:ascii="Times New Roman" w:eastAsia="Times New Roman" w:hAnsi="Times New Roman" w:cs="Times New Roman"/>
+          <w:sz w:val="24"/>
+          <w:szCs w:val="24"/>
+        </w:rPr>
+      </w:pPr>
+      <w:r>
+        <w:rPr>
+          <w:rFonts w:ascii="Courier New" w:eastAsia="Times New Roman" w:hAnsi="Courier New" w:cs="Courier New"/>
+          <w:sz w:val="20"/>
+          <w:szCs w:val="20"/>
+        </w:rPr>
+        <w:t>.</w:t>
+      </w:r>
+      <w:r>
+        <w:rPr>
+          <w:rFonts w:ascii="Times New Roman" w:eastAsia="Times New Roman" w:hAnsi="Times New Roman" w:cs="Times New Roman"/>
+          <w:sz w:val="24"/>
+          <w:szCs w:val="24"/>
+        </w:rPr>
+        <w:t xml:space="preserve"> </w:t>
+      </w:r>
+      <w:r>
+        <w:rPr>
+          <w:rFonts w:ascii="Times New Roman" w:eastAsia="Times New Roman" w:hAnsi="Times New Roman" w:cs="Times New Roman"/>
+          <w:b/>
+          <w:bCs/>
+          <w:sz w:val="24"/>
+          <w:szCs w:val="24"/>
+        </w:rPr>
+        <w:t>Character.</w:t>
+      </w:r>
+      <w:r>
+        <w:rPr>
+          <w:rFonts w:ascii="Times New Roman" w:eastAsia="Times New Roman" w:hAnsi="Times New Roman" w:cs="Times New Roman"/>
+          <w:sz w:val="24"/>
+          <w:szCs w:val="24"/>
+        </w:rPr>
+        <w:t xml:space="preserve"> Matches a "." character (char code 46).</w:t>
+      </w:r>
+    </w:p>
+    <w:p>
+      <w:pPr>
+        <w:spacing w:after="0" w:line="240" w:lineRule="auto"/>
+        <w:rPr>
+          <w:rFonts w:ascii="Times New Roman" w:eastAsia="Times New Roman" w:hAnsi="Times New Roman" w:cs="Times New Roman"/>
+          <w:sz w:val="24"/>
+          <w:szCs w:val="24"/>
+        </w:rPr>
+      </w:pPr>
+      <w:r>
+        <w:rPr>
+          <w:rFonts w:ascii="Courier New" w:eastAsia="Times New Roman" w:hAnsi="Courier New" w:cs="Courier New"/>
+          <w:sz w:val="20"/>
+          <w:szCs w:val="20"/>
+        </w:rPr>
+        <w:t>~</w:t>
+      </w:r>
+      <w:r>
+        <w:rPr>
+          <w:rFonts w:ascii="Times New Roman" w:eastAsia="Times New Roman" w:hAnsi="Times New Roman" w:cs="Times New Roman"/>
+          <w:sz w:val="24"/>
+          <w:szCs w:val="24"/>
+        </w:rPr>
+        <w:t xml:space="preserve"> </w:t>
+      </w:r>
+      <w:r>
+        <w:rPr>
+          <w:rFonts w:ascii="Times New Roman" w:eastAsia="Times New Roman" w:hAnsi="Times New Roman" w:cs="Times New Roman"/>
+          <w:b/>
+          <w:bCs/>
+          <w:sz w:val="24"/>
+          <w:szCs w:val="24"/>
+        </w:rPr>
+        <w:t>Character.</w:t>
+      </w:r>
+      <w:r>
+        <w:rPr>
+          <w:rFonts w:ascii="Times New Roman" w:eastAsia="Times New Roman" w:hAnsi="Times New Roman" w:cs="Times New Roman"/>
+          <w:sz w:val="24"/>
+          <w:szCs w:val="24"/>
+        </w:rPr>
+        <w:t xml:space="preserve"> Matches a "~" character (char code 126).</w:t>
+      </w:r>
+    </w:p>
+    <w:p>
+      <w:pPr>
+        <w:spacing w:after="0" w:line="240" w:lineRule="auto"/>
+        <w:rPr>
+          <w:rFonts w:ascii="Times New Roman" w:eastAsia="Times New Roman" w:hAnsi="Times New Roman" w:cs="Times New Roman"/>
+          <w:sz w:val="24"/>
+          <w:szCs w:val="24"/>
+        </w:rPr>
+      </w:pPr>
+      <w:r>
+        <w:rPr>
+          <w:rFonts w:ascii="Courier New" w:eastAsia="Times New Roman" w:hAnsi="Courier New" w:cs="Courier New"/>
+          <w:sz w:val="20"/>
+          <w:szCs w:val="20"/>
+        </w:rPr>
+        <w:t>#</w:t>
+      </w:r>
+      <w:r>
+        <w:rPr>
+          <w:rFonts w:ascii="Times New Roman" w:eastAsia="Times New Roman" w:hAnsi="Times New Roman" w:cs="Times New Roman"/>
+          <w:sz w:val="24"/>
+          <w:szCs w:val="24"/>
+        </w:rPr>
+        <w:t xml:space="preserve"> </w:t>
+      </w:r>
+      <w:r>
+        <w:rPr>
+          <w:rFonts w:ascii="Times New Roman" w:eastAsia="Times New Roman" w:hAnsi="Times New Roman" w:cs="Times New Roman"/>
+          <w:b/>
+          <w:bCs/>
+          <w:sz w:val="24"/>
+          <w:szCs w:val="24"/>
+        </w:rPr>
+        <w:t>Character.</w:t>
+      </w:r>
+      <w:r>
+        <w:rPr>
+          <w:rFonts w:ascii="Times New Roman" w:eastAsia="Times New Roman" w:hAnsi="Times New Roman" w:cs="Times New Roman"/>
+          <w:sz w:val="24"/>
+          <w:szCs w:val="24"/>
+        </w:rPr>
+        <w:t xml:space="preserve"> Matches a "#" character (char code 35).</w:t>
+      </w:r>
+    </w:p>
+    <w:p>
+      <w:pPr>
+        <w:spacing w:after="0" w:line="240" w:lineRule="auto"/>
+        <w:rPr>
+          <w:rFonts w:ascii="Times New Roman" w:eastAsia="Times New Roman" w:hAnsi="Times New Roman" w:cs="Times New Roman"/>
+          <w:sz w:val="24"/>
+          <w:szCs w:val="24"/>
+        </w:rPr>
+      </w:pPr>
+      <w:r>
+        <w:rPr>
+          <w:rFonts w:ascii="Courier New" w:eastAsia="Times New Roman" w:hAnsi="Courier New" w:cs="Courier New"/>
+          <w:sz w:val="20"/>
+          <w:szCs w:val="20"/>
+        </w:rPr>
+        <w:t>?</w:t>
+      </w:r>
+      <w:r>
+        <w:rPr>
+          <w:rFonts w:ascii="Times New Roman" w:eastAsia="Times New Roman" w:hAnsi="Times New Roman" w:cs="Times New Roman"/>
+          <w:sz w:val="24"/>
+          <w:szCs w:val="24"/>
+        </w:rPr>
+        <w:t xml:space="preserve"> </w:t>
+      </w:r>
+      <w:r>
+        <w:rPr>
+          <w:rFonts w:ascii="Times New Roman" w:eastAsia="Times New Roman" w:hAnsi="Times New Roman" w:cs="Times New Roman"/>
+          <w:b/>
+          <w:bCs/>
+          <w:sz w:val="24"/>
+          <w:szCs w:val="24"/>
+        </w:rPr>
+        <w:t>Character.</w:t>
+      </w:r>
+      <w:r>
+        <w:rPr>
+          <w:rFonts w:ascii="Times New Roman" w:eastAsia="Times New Roman" w:hAnsi="Times New Roman" w:cs="Times New Roman"/>
+          <w:sz w:val="24"/>
+          <w:szCs w:val="24"/>
+        </w:rPr>
+        <w:t xml:space="preserve"> Matches a "?" character (char code 63).</w:t>
+      </w:r>
+    </w:p>
+    <w:p>
+      <w:pPr>
+        <w:spacing w:after="0" w:line="240" w:lineRule="auto"/>
+        <w:rPr>
+          <w:rFonts w:ascii="Times New Roman" w:eastAsia="Times New Roman" w:hAnsi="Times New Roman" w:cs="Times New Roman"/>
+          <w:sz w:val="24"/>
+          <w:szCs w:val="24"/>
+        </w:rPr>
+      </w:pPr>
+      <w:r>
+        <w:rPr>
+          <w:rFonts w:ascii="Courier New" w:eastAsia="Times New Roman" w:hAnsi="Courier New" w:cs="Courier New"/>
+          <w:sz w:val="20"/>
+          <w:szCs w:val="20"/>
+        </w:rPr>
+        <w:t>&amp;</w:t>
+      </w:r>
+      <w:r>
+        <w:rPr>
+          <w:rFonts w:ascii="Times New Roman" w:eastAsia="Times New Roman" w:hAnsi="Times New Roman" w:cs="Times New Roman"/>
+          <w:sz w:val="24"/>
+          <w:szCs w:val="24"/>
+        </w:rPr>
+        <w:t xml:space="preserve"> </w:t>
+      </w:r>
+      <w:r>
+        <w:rPr>
+          <w:rFonts w:ascii="Times New Roman" w:eastAsia="Times New Roman" w:hAnsi="Times New Roman" w:cs="Times New Roman"/>
+          <w:b/>
+          <w:bCs/>
+          <w:sz w:val="24"/>
+          <w:szCs w:val="24"/>
+        </w:rPr>
+        <w:t>Character.</w:t>
+      </w:r>
+      <w:r>
+        <w:rPr>
+          <w:rFonts w:ascii="Times New Roman" w:eastAsia="Times New Roman" w:hAnsi="Times New Roman" w:cs="Times New Roman"/>
+          <w:sz w:val="24"/>
+          <w:szCs w:val="24"/>
+        </w:rPr>
+        <w:t xml:space="preserve"> Matches a "&amp;" character (char code 38).</w:t>
+      </w:r>
+    </w:p>
+    <w:p>
+      <w:pPr>
+        <w:spacing w:after="0" w:line="240" w:lineRule="auto"/>
+        <w:rPr>
+          <w:rFonts w:ascii="Times New Roman" w:eastAsia="Times New Roman" w:hAnsi="Times New Roman" w:cs="Times New Roman"/>
+          <w:sz w:val="24"/>
+          <w:szCs w:val="24"/>
+        </w:rPr>
+      </w:pPr>
+      <w:r>
+        <w:rPr>
+          <w:rFonts w:ascii="Courier New" w:eastAsia="Times New Roman" w:hAnsi="Courier New" w:cs="Courier New"/>
+          <w:sz w:val="20"/>
+          <w:szCs w:val="20"/>
+        </w:rPr>
+        <w:t>/</w:t>
+      </w:r>
+      <w:r>
+        <w:rPr>
+          <w:rFonts w:ascii="Times New Roman" w:eastAsia="Times New Roman" w:hAnsi="Times New Roman" w:cs="Times New Roman"/>
+          <w:sz w:val="24"/>
+          <w:szCs w:val="24"/>
+        </w:rPr>
+        <w:t xml:space="preserve"> </w:t>
+      </w:r>
+      <w:r>
+        <w:rPr>
+          <w:rFonts w:ascii="Times New Roman" w:eastAsia="Times New Roman" w:hAnsi="Times New Roman" w:cs="Times New Roman"/>
+          <w:b/>
+          <w:bCs/>
+          <w:sz w:val="24"/>
+          <w:szCs w:val="24"/>
+        </w:rPr>
+        <w:t>Character.</w:t>
+      </w:r>
+      <w:r>
+        <w:rPr>
+          <w:rFonts w:ascii="Times New Roman" w:eastAsia="Times New Roman" w:hAnsi="Times New Roman" w:cs="Times New Roman"/>
+          <w:sz w:val="24"/>
+          <w:szCs w:val="24"/>
+        </w:rPr>
+        <w:t xml:space="preserve"> Matches a "/" character (char code 47).</w:t>
+      </w:r>
+    </w:p>
+    <w:p>
+      <w:pPr>
+        <w:spacing w:after="0" w:line="240" w:lineRule="auto"/>
+        <w:rPr>
+          <w:rFonts w:ascii="Times New Roman" w:eastAsia="Times New Roman" w:hAnsi="Times New Roman" w:cs="Times New Roman"/>
+          <w:sz w:val="24"/>
+          <w:szCs w:val="24"/>
+        </w:rPr>
+      </w:pPr>
+      <w:r>
+        <w:rPr>
+          <w:rFonts w:ascii="Courier New" w:eastAsia="Times New Roman" w:hAnsi="Courier New" w:cs="Courier New"/>
+          <w:sz w:val="20"/>
+          <w:szCs w:val="20"/>
+        </w:rPr>
+        <w:t>=</w:t>
+      </w:r>
+      <w:r>
+        <w:rPr>
+          <w:rFonts w:ascii="Times New Roman" w:eastAsia="Times New Roman" w:hAnsi="Times New Roman" w:cs="Times New Roman"/>
+          <w:sz w:val="24"/>
+          <w:szCs w:val="24"/>
+        </w:rPr>
+        <w:t xml:space="preserve"> </w:t>
+      </w:r>
+      <w:r>
+        <w:rPr>
+          <w:rFonts w:ascii="Times New Roman" w:eastAsia="Times New Roman" w:hAnsi="Times New Roman" w:cs="Times New Roman"/>
+          <w:b/>
+          <w:bCs/>
+          <w:sz w:val="24"/>
+          <w:szCs w:val="24"/>
+        </w:rPr>
+        <w:t>Character.</w:t>
+      </w:r>
+      <w:r>
+        <w:rPr>
+          <w:rFonts w:ascii="Times New Roman" w:eastAsia="Times New Roman" w:hAnsi="Times New Roman" w:cs="Times New Roman"/>
+          <w:sz w:val="24"/>
+          <w:szCs w:val="24"/>
+        </w:rPr>
+        <w:t xml:space="preserve"> Matches a "=" character (char code 61).</w:t>
+      </w:r>
+    </w:p>
+    <w:p>
+      <w:pPr>
+        <w:spacing w:after="0" w:line="240" w:lineRule="auto"/>
+        <w:rPr>
+          <w:rFonts w:ascii="Times New Roman" w:eastAsia="Times New Roman" w:hAnsi="Times New Roman" w:cs="Times New Roman"/>
+          <w:sz w:val="24"/>
+          <w:szCs w:val="24"/>
+        </w:rPr>
+      </w:pPr>
+      <w:r>
+        <w:rPr>
+          <w:rFonts w:ascii="Courier New" w:eastAsia="Times New Roman" w:hAnsi="Courier New" w:cs="Courier New"/>
+          <w:sz w:val="20"/>
+          <w:szCs w:val="20"/>
+        </w:rPr>
+        <w:t>]</w:t>
+      </w:r>
+      <w:r>
+        <w:rPr>
+          <w:rFonts w:ascii="Times New Roman" w:eastAsia="Times New Roman" w:hAnsi="Times New Roman" w:cs="Times New Roman"/>
+          <w:sz w:val="24"/>
+          <w:szCs w:val="24"/>
+        </w:rPr>
+        <w:t xml:space="preserve"> </w:t>
+      </w:r>
+    </w:p>
+    <w:p>
+      <w:pPr>
+        <w:spacing w:after="0" w:line="240" w:lineRule="auto"/>
+        <w:rPr>
+          <w:rFonts w:ascii="Times New Roman" w:eastAsia="Times New Roman" w:hAnsi="Times New Roman" w:cs="Times New Roman"/>
+          <w:sz w:val="24"/>
+          <w:szCs w:val="24"/>
+        </w:rPr>
+      </w:pPr>
+      <w:r>
+        <w:rPr>
+          <w:rFonts w:ascii="Courier New" w:eastAsia="Times New Roman" w:hAnsi="Courier New" w:cs="Courier New"/>
+          <w:sz w:val="20"/>
+          <w:szCs w:val="20"/>
+        </w:rPr>
+        <w:t>{2,256}</w:t>
+      </w:r>
+      <w:r>
+        <w:rPr>
+          <w:rFonts w:ascii="Times New Roman" w:eastAsia="Times New Roman" w:hAnsi="Times New Roman" w:cs="Times New Roman"/>
+          <w:sz w:val="24"/>
+          <w:szCs w:val="24"/>
+        </w:rPr>
+        <w:t xml:space="preserve"> </w:t>
+      </w:r>
+      <w:r>
+        <w:rPr>
+          <w:rFonts w:ascii="Times New Roman" w:eastAsia="Times New Roman" w:hAnsi="Times New Roman" w:cs="Times New Roman"/>
+          <w:b/>
+          <w:bCs/>
+          <w:sz w:val="24"/>
+          <w:szCs w:val="24"/>
+        </w:rPr>
+        <w:t>Quantifier.</w:t>
+      </w:r>
+      <w:r>
+        <w:rPr>
+          <w:rFonts w:ascii="Times New Roman" w:eastAsia="Times New Roman" w:hAnsi="Times New Roman" w:cs="Times New Roman"/>
+          <w:sz w:val="24"/>
+          <w:szCs w:val="24"/>
+        </w:rPr>
+        <w:t xml:space="preserve"> Match between 2 and 256 of the preceding token.</w:t>
+      </w:r>
+    </w:p>
+    <w:p>
+      <w:pPr>
+        <w:spacing w:after="0" w:line="240" w:lineRule="auto"/>
+        <w:rPr>
+          <w:rFonts w:ascii="Times New Roman" w:eastAsia="Times New Roman" w:hAnsi="Times New Roman" w:cs="Times New Roman"/>
+          <w:sz w:val="24"/>
+          <w:szCs w:val="24"/>
+        </w:rPr>
+      </w:pPr>
+      <w:r>
+        <w:rPr>
+          <w:rFonts w:ascii="Courier New" w:eastAsia="Times New Roman" w:hAnsi="Courier New" w:cs="Courier New"/>
+          <w:sz w:val="20"/>
+          <w:szCs w:val="20"/>
+        </w:rPr>
+        <w:t>\.</w:t>
+      </w:r>
+      <w:r>
+        <w:rPr>
+          <w:rFonts w:ascii="Times New Roman" w:eastAsia="Times New Roman" w:hAnsi="Times New Roman" w:cs="Times New Roman"/>
+          <w:sz w:val="24"/>
+          <w:szCs w:val="24"/>
+        </w:rPr>
+        <w:t xml:space="preserve"> </w:t>
+      </w:r>
+      <w:r>
+        <w:rPr>
+          <w:rFonts w:ascii="Times New Roman" w:eastAsia="Times New Roman" w:hAnsi="Times New Roman" w:cs="Times New Roman"/>
+          <w:b/>
+          <w:bCs/>
+          <w:sz w:val="24"/>
+          <w:szCs w:val="24"/>
+        </w:rPr>
+        <w:t>Escaped character.</w:t>
+      </w:r>
+      <w:r>
+        <w:rPr>
+          <w:rFonts w:ascii="Times New Roman" w:eastAsia="Times New Roman" w:hAnsi="Times New Roman" w:cs="Times New Roman"/>
+          <w:sz w:val="24"/>
+          <w:szCs w:val="24"/>
+        </w:rPr>
+        <w:t xml:space="preserve"> Matches a "." character (char code 46).</w:t>
+      </w:r>
+    </w:p>
+    <w:p>
+      <w:pPr>
+        <w:spacing w:after="0" w:line="240" w:lineRule="auto"/>
+        <w:rPr>
+          <w:rFonts w:ascii="Times New Roman" w:eastAsia="Times New Roman" w:hAnsi="Times New Roman" w:cs="Times New Roman"/>
+          <w:sz w:val="24"/>
+          <w:szCs w:val="24"/>
+        </w:rPr>
+      </w:pPr>
+      <w:r>
+        <w:rPr>
+          <w:rFonts w:ascii="Courier New" w:eastAsia="Times New Roman" w:hAnsi="Courier New" w:cs="Courier New"/>
+          <w:sz w:val="20"/>
+          <w:szCs w:val="20"/>
+        </w:rPr>
+        <w:t>[</w:t>
+      </w:r>
+      <w:r>
+        <w:rPr>
+          <w:rFonts w:ascii="Times New Roman" w:eastAsia="Times New Roman" w:hAnsi="Times New Roman" w:cs="Times New Roman"/>
+          <w:sz w:val="24"/>
+          <w:szCs w:val="24"/>
+        </w:rPr>
+        <w:t xml:space="preserve"> </w:t>
+      </w:r>
+      <w:r>
+        <w:rPr>
+          <w:rFonts w:ascii="Times New Roman" w:eastAsia="Times New Roman" w:hAnsi="Times New Roman" w:cs="Times New Roman"/>
+          <w:b/>
+          <w:bCs/>
+          <w:sz w:val="24"/>
+          <w:szCs w:val="24"/>
+        </w:rPr>
+        <w:t>Character set.</w:t>
+      </w:r>
+      <w:r>
+        <w:rPr>
+          <w:rFonts w:ascii="Times New Roman" w:eastAsia="Times New Roman" w:hAnsi="Times New Roman" w:cs="Times New Roman"/>
+          <w:sz w:val="24"/>
+          <w:szCs w:val="24"/>
+        </w:rPr>
+        <w:t xml:space="preserve"> Match any character in the set.</w:t>
+      </w:r>
+    </w:p>
+    <w:p>
+      <w:pPr>
+        <w:spacing w:after="0" w:line="240" w:lineRule="auto"/>
+        <w:rPr>
+          <w:rFonts w:ascii="Times New Roman" w:eastAsia="Times New Roman" w:hAnsi="Times New Roman" w:cs="Times New Roman"/>
+          <w:sz w:val="24"/>
+          <w:szCs w:val="24"/>
+        </w:rPr>
+      </w:pPr>
+      <w:r>
+        <w:rPr>
+          <w:rFonts w:ascii="Courier New" w:eastAsia="Times New Roman" w:hAnsi="Courier New" w:cs="Courier New"/>
+          <w:sz w:val="20"/>
+          <w:szCs w:val="20"/>
+        </w:rPr>
+        <w:t>a-z</w:t>
+      </w:r>
+      <w:r>
+        <w:rPr>
+          <w:rFonts w:ascii="Times New Roman" w:eastAsia="Times New Roman" w:hAnsi="Times New Roman" w:cs="Times New Roman"/>
+          <w:sz w:val="24"/>
+          <w:szCs w:val="24"/>
+        </w:rPr>
+        <w:t xml:space="preserve"> </w:t>
+      </w:r>
+      <w:r>
+        <w:rPr>
+          <w:rFonts w:ascii="Times New Roman" w:eastAsia="Times New Roman" w:hAnsi="Times New Roman" w:cs="Times New Roman"/>
+          <w:b/>
+          <w:bCs/>
+          <w:sz w:val="24"/>
+          <w:szCs w:val="24"/>
+        </w:rPr>
+        <w:t>Range.</w:t>
+      </w:r>
+      <w:r>
+        <w:rPr>
+          <w:rFonts w:ascii="Times New Roman" w:eastAsia="Times New Roman" w:hAnsi="Times New Roman" w:cs="Times New Roman"/>
+          <w:sz w:val="24"/>
+          <w:szCs w:val="24"/>
+        </w:rPr>
+        <w:t xml:space="preserve"> Matches a character in the range "a" to "z" (char code 97 to 122).</w:t>
+      </w:r>
+    </w:p>
+    <w:p>
+      <w:pPr>
+        <w:spacing w:after="0" w:line="240" w:lineRule="auto"/>
+        <w:rPr>
+          <w:rFonts w:ascii="Times New Roman" w:eastAsia="Times New Roman" w:hAnsi="Times New Roman" w:cs="Times New Roman"/>
+          <w:sz w:val="24"/>
+          <w:szCs w:val="24"/>
+        </w:rPr>
+      </w:pPr>
+      <w:r>
+        <w:rPr>
+          <w:rFonts w:ascii="Courier New" w:eastAsia="Times New Roman" w:hAnsi="Courier New" w:cs="Courier New"/>
+          <w:sz w:val="20"/>
+          <w:szCs w:val="20"/>
+        </w:rPr>
+        <w:t>]</w:t>
+      </w:r>
+      <w:r>
+        <w:rPr>
+          <w:rFonts w:ascii="Times New Roman" w:eastAsia="Times New Roman" w:hAnsi="Times New Roman" w:cs="Times New Roman"/>
+          <w:sz w:val="24"/>
+          <w:szCs w:val="24"/>
+        </w:rPr>
+        <w:t xml:space="preserve"> </w:t>
+      </w:r>
+    </w:p>
+    <w:p>
+      <w:pPr>
+        <w:spacing w:after="0" w:line="240" w:lineRule="auto"/>
+        <w:rPr>
+          <w:rFonts w:ascii="Times New Roman" w:eastAsia="Times New Roman" w:hAnsi="Times New Roman" w:cs="Times New Roman"/>
+          <w:sz w:val="24"/>
+          <w:szCs w:val="24"/>
+        </w:rPr>
+      </w:pPr>
+      <w:r>
+        <w:rPr>
+          <w:rFonts w:ascii="Courier New" w:eastAsia="Times New Roman" w:hAnsi="Courier New" w:cs="Courier New"/>
+          <w:sz w:val="20"/>
+          <w:szCs w:val="20"/>
+        </w:rPr>
+        <w:t>{2,4}</w:t>
+      </w:r>
+      <w:r>
+        <w:rPr>
+          <w:rFonts w:ascii="Times New Roman" w:eastAsia="Times New Roman" w:hAnsi="Times New Roman" w:cs="Times New Roman"/>
+          <w:sz w:val="24"/>
+          <w:szCs w:val="24"/>
+        </w:rPr>
+        <w:t xml:space="preserve"> </w:t>
+      </w:r>
+      <w:r>
+        <w:rPr>
+          <w:rFonts w:ascii="Times New Roman" w:eastAsia="Times New Roman" w:hAnsi="Times New Roman" w:cs="Times New Roman"/>
+          <w:b/>
+          <w:bCs/>
+          <w:sz w:val="24"/>
+          <w:szCs w:val="24"/>
+        </w:rPr>
+        <w:t>Quantifier.</w:t>
+      </w:r>
+      <w:r>
+        <w:rPr>
+          <w:rFonts w:ascii="Times New Roman" w:eastAsia="Times New Roman" w:hAnsi="Times New Roman" w:cs="Times New Roman"/>
+          <w:sz w:val="24"/>
+          <w:szCs w:val="24"/>
+        </w:rPr>
+        <w:t xml:space="preserve"> Match between 2 and 4 of the preceding token.</w:t>
+      </w:r>
+    </w:p>
+    <w:p>
+      <w:pPr>
+        <w:spacing w:after="0" w:line="240" w:lineRule="auto"/>
+        <w:rPr>
+          <w:rFonts w:ascii="Times New Roman" w:eastAsia="Times New Roman" w:hAnsi="Times New Roman" w:cs="Times New Roman"/>
+          <w:sz w:val="24"/>
+          <w:szCs w:val="24"/>
+        </w:rPr>
+      </w:pPr>
+      <w:r>
+        <w:rPr>
+          <w:rFonts w:ascii="Courier New" w:eastAsia="Times New Roman" w:hAnsi="Courier New" w:cs="Courier New"/>
+          <w:sz w:val="20"/>
+          <w:szCs w:val="20"/>
+        </w:rPr>
+        <w:t>\b</w:t>
+      </w:r>
+      <w:r>
+        <w:rPr>
+          <w:rFonts w:ascii="Times New Roman" w:eastAsia="Times New Roman" w:hAnsi="Times New Roman" w:cs="Times New Roman"/>
+          <w:sz w:val="24"/>
+          <w:szCs w:val="24"/>
+        </w:rPr>
+        <w:t xml:space="preserve"> </w:t>
+      </w:r>
+      <w:r>
+        <w:rPr>
+          <w:rFonts w:ascii="Times New Roman" w:eastAsia="Times New Roman" w:hAnsi="Times New Roman" w:cs="Times New Roman"/>
+          <w:b/>
+          <w:bCs/>
+          <w:sz w:val="24"/>
+          <w:szCs w:val="24"/>
+        </w:rPr>
+        <w:t>Word boundary.</w:t>
+      </w:r>
+      <w:r>
+        <w:rPr>
+          <w:rFonts w:ascii="Times New Roman" w:eastAsia="Times New Roman" w:hAnsi="Times New Roman" w:cs="Times New Roman"/>
+          <w:sz w:val="24"/>
+          <w:szCs w:val="24"/>
+        </w:rPr>
+        <w:t xml:space="preserve"> Matches a word boundary position such as whitespace, punctuation, or the start/end of the string.</w:t>
+      </w:r>
+    </w:p>
+    <w:p>
+      <w:pPr>
+        <w:spacing w:after="0" w:line="240" w:lineRule="auto"/>
+        <w:rPr>
+          <w:rFonts w:ascii="Times New Roman" w:eastAsia="Times New Roman" w:hAnsi="Times New Roman" w:cs="Times New Roman"/>
+          <w:sz w:val="24"/>
+          <w:szCs w:val="24"/>
+        </w:rPr>
+      </w:pPr>
+      <w:r>
+        <w:rPr>
+          <w:rFonts w:ascii="Courier New" w:eastAsia="Times New Roman" w:hAnsi="Courier New" w:cs="Courier New"/>
+          <w:sz w:val="20"/>
+          <w:szCs w:val="20"/>
+        </w:rPr>
+        <w:t>(</w:t>
+      </w:r>
+      <w:r>
+        <w:rPr>
+          <w:rFonts w:ascii="Times New Roman" w:eastAsia="Times New Roman" w:hAnsi="Times New Roman" w:cs="Times New Roman"/>
+          <w:sz w:val="24"/>
+          <w:szCs w:val="24"/>
+        </w:rPr>
+        <w:t xml:space="preserve"> </w:t>
+      </w:r>
+      <w:r>
+        <w:rPr>
+          <w:rFonts w:ascii="Times New Roman" w:eastAsia="Times New Roman" w:hAnsi="Times New Roman" w:cs="Times New Roman"/>
+          <w:b/>
+          <w:bCs/>
+          <w:sz w:val="24"/>
+          <w:szCs w:val="24"/>
+        </w:rPr>
+        <w:t>Capturing group #1.</w:t>
+      </w:r>
+      <w:r>
+        <w:rPr>
+          <w:rFonts w:ascii="Times New Roman" w:eastAsia="Times New Roman" w:hAnsi="Times New Roman" w:cs="Times New Roman"/>
+          <w:sz w:val="24"/>
+          <w:szCs w:val="24"/>
+        </w:rPr>
+        <w:t xml:space="preserve"> Groups multiple tokens together and creates a capture group for extracting a substring or using a backreference.</w:t>
+      </w:r>
+    </w:p>
+    <w:p>
+      <w:pPr>
+        <w:spacing w:after="0" w:line="240" w:lineRule="auto"/>
+        <w:rPr>
+          <w:rFonts w:ascii="Times New Roman" w:eastAsia="Times New Roman" w:hAnsi="Times New Roman" w:cs="Times New Roman"/>
+          <w:sz w:val="24"/>
+          <w:szCs w:val="24"/>
+        </w:rPr>
+      </w:pPr>
+      <w:r>
+        <w:rPr>
+          <w:rFonts w:ascii="Courier New" w:eastAsia="Times New Roman" w:hAnsi="Courier New" w:cs="Courier New"/>
+          <w:sz w:val="20"/>
+          <w:szCs w:val="20"/>
+        </w:rPr>
+        <w:t>\/</w:t>
+      </w:r>
+      <w:r>
+        <w:rPr>
+          <w:rFonts w:ascii="Times New Roman" w:eastAsia="Times New Roman" w:hAnsi="Times New Roman" w:cs="Times New Roman"/>
+          <w:sz w:val="24"/>
+          <w:szCs w:val="24"/>
+        </w:rPr>
+        <w:t xml:space="preserve"> </w:t>
+      </w:r>
+      <w:r>
+        <w:rPr>
+          <w:rFonts w:ascii="Times New Roman" w:eastAsia="Times New Roman" w:hAnsi="Times New Roman" w:cs="Times New Roman"/>
+          <w:b/>
+          <w:bCs/>
+          <w:sz w:val="24"/>
+          <w:szCs w:val="24"/>
+        </w:rPr>
+        <w:t>Escaped character.</w:t>
+      </w:r>
+      <w:r>
+        <w:rPr>
+          <w:rFonts w:ascii="Times New Roman" w:eastAsia="Times New Roman" w:hAnsi="Times New Roman" w:cs="Times New Roman"/>
+          <w:sz w:val="24"/>
+          <w:szCs w:val="24"/>
+        </w:rPr>
+        <w:t xml:space="preserve"> Matches a "/" character (char code 47).</w:t>
+      </w:r>
+    </w:p>
+    <w:p>
+      <w:pPr>
+        <w:spacing w:after="0" w:line="240" w:lineRule="auto"/>
+        <w:rPr>
+          <w:rFonts w:ascii="Times New Roman" w:eastAsia="Times New Roman" w:hAnsi="Times New Roman" w:cs="Times New Roman"/>
+          <w:sz w:val="24"/>
+          <w:szCs w:val="24"/>
+        </w:rPr>
+      </w:pPr>
+      <w:r>
+        <w:rPr>
+          <w:rFonts w:ascii="Courier New" w:eastAsia="Times New Roman" w:hAnsi="Courier New" w:cs="Courier New"/>
+          <w:sz w:val="20"/>
+          <w:szCs w:val="20"/>
+        </w:rPr>
+        <w:t>[</w:t>
+      </w:r>
+      <w:r>
+        <w:rPr>
+          <w:rFonts w:ascii="Times New Roman" w:eastAsia="Times New Roman" w:hAnsi="Times New Roman" w:cs="Times New Roman"/>
+          <w:sz w:val="24"/>
+          <w:szCs w:val="24"/>
+        </w:rPr>
+        <w:t xml:space="preserve"> </w:t>
+      </w:r>
+      <w:r>
+        <w:rPr>
+          <w:rFonts w:ascii="Times New Roman" w:eastAsia="Times New Roman" w:hAnsi="Times New Roman" w:cs="Times New Roman"/>
+          <w:b/>
+          <w:bCs/>
+          <w:sz w:val="24"/>
+          <w:szCs w:val="24"/>
+        </w:rPr>
+        <w:t>Character set.</w:t>
+      </w:r>
+      <w:r>
+        <w:rPr>
+          <w:rFonts w:ascii="Times New Roman" w:eastAsia="Times New Roman" w:hAnsi="Times New Roman" w:cs="Times New Roman"/>
+          <w:sz w:val="24"/>
+          <w:szCs w:val="24"/>
+        </w:rPr>
+        <w:t xml:space="preserve"> Match any character in the set.</w:t>
+      </w:r>
+    </w:p>
+    <w:p>
+      <w:pPr>
+        <w:spacing w:after="0" w:line="240" w:lineRule="auto"/>
+        <w:rPr>
+          <w:rFonts w:ascii="Times New Roman" w:eastAsia="Times New Roman" w:hAnsi="Times New Roman" w:cs="Times New Roman"/>
+          <w:sz w:val="24"/>
+          <w:szCs w:val="24"/>
+        </w:rPr>
+      </w:pPr>
+      <w:r>
+        <w:rPr>
+          <w:rFonts w:ascii="Courier New" w:eastAsia="Times New Roman" w:hAnsi="Courier New" w:cs="Courier New"/>
+          <w:sz w:val="20"/>
+          <w:szCs w:val="20"/>
+        </w:rPr>
+        <w:t>-</w:t>
+      </w:r>
+      <w:r>
+        <w:rPr>
+          <w:rFonts w:ascii="Times New Roman" w:eastAsia="Times New Roman" w:hAnsi="Times New Roman" w:cs="Times New Roman"/>
+          <w:sz w:val="24"/>
+          <w:szCs w:val="24"/>
+        </w:rPr>
+        <w:t xml:space="preserve"> </w:t>
+      </w:r>
+      <w:r>
+        <w:rPr>
+          <w:rFonts w:ascii="Times New Roman" w:eastAsia="Times New Roman" w:hAnsi="Times New Roman" w:cs="Times New Roman"/>
+          <w:b/>
+          <w:bCs/>
+          <w:sz w:val="24"/>
+          <w:szCs w:val="24"/>
+        </w:rPr>
+        <w:t>Character.</w:t>
+      </w:r>
+      <w:r>
+        <w:rPr>
+          <w:rFonts w:ascii="Times New Roman" w:eastAsia="Times New Roman" w:hAnsi="Times New Roman" w:cs="Times New Roman"/>
+          <w:sz w:val="24"/>
+          <w:szCs w:val="24"/>
+        </w:rPr>
+        <w:t xml:space="preserve"> Matches a "-" character (char code 45).</w:t>
+      </w:r>
+    </w:p>
+    <w:p>
+      <w:pPr>
+        <w:spacing w:after="0" w:line="240" w:lineRule="auto"/>
+        <w:rPr>
+          <w:rFonts w:ascii="Times New Roman" w:eastAsia="Times New Roman" w:hAnsi="Times New Roman" w:cs="Times New Roman"/>
+          <w:sz w:val="24"/>
+          <w:szCs w:val="24"/>
+        </w:rPr>
+      </w:pPr>
+      <w:r>
+        <w:rPr>
+          <w:rFonts w:ascii="Courier New" w:eastAsia="Times New Roman" w:hAnsi="Courier New" w:cs="Courier New"/>
+          <w:sz w:val="20"/>
+          <w:szCs w:val="20"/>
+        </w:rPr>
+        <w:t>a-z</w:t>
+      </w:r>
+      <w:r>
+        <w:rPr>
+          <w:rFonts w:ascii="Times New Roman" w:eastAsia="Times New Roman" w:hAnsi="Times New Roman" w:cs="Times New Roman"/>
+          <w:sz w:val="24"/>
+          <w:szCs w:val="24"/>
+        </w:rPr>
+        <w:t xml:space="preserve"> </w:t>
+      </w:r>
+      <w:r>
+        <w:rPr>
+          <w:rFonts w:ascii="Times New Roman" w:eastAsia="Times New Roman" w:hAnsi="Times New Roman" w:cs="Times New Roman"/>
+          <w:b/>
+          <w:bCs/>
+          <w:sz w:val="24"/>
+          <w:szCs w:val="24"/>
+        </w:rPr>
+        <w:t>Range.</w:t>
+      </w:r>
+      <w:r>
+        <w:rPr>
+          <w:rFonts w:ascii="Times New Roman" w:eastAsia="Times New Roman" w:hAnsi="Times New Roman" w:cs="Times New Roman"/>
+          <w:sz w:val="24"/>
+          <w:szCs w:val="24"/>
+        </w:rPr>
+        <w:t xml:space="preserve"> Matches a character in the range "a" to "z" (char code 97 to 122).</w:t>
+      </w:r>
+    </w:p>
+    <w:p>
+      <w:pPr>
+        <w:spacing w:after="0" w:line="240" w:lineRule="auto"/>
+        <w:rPr>
+          <w:rFonts w:ascii="Times New Roman" w:eastAsia="Times New Roman" w:hAnsi="Times New Roman" w:cs="Times New Roman"/>
+          <w:sz w:val="24"/>
+          <w:szCs w:val="24"/>
+        </w:rPr>
+      </w:pPr>
+      <w:r>
+        <w:rPr>
+          <w:rFonts w:ascii="Courier New" w:eastAsia="Times New Roman" w:hAnsi="Courier New" w:cs="Courier New"/>
+          <w:sz w:val="20"/>
+          <w:szCs w:val="20"/>
+        </w:rPr>
+        <w:t>A-Z</w:t>
+      </w:r>
+      <w:r>
+        <w:rPr>
+          <w:rFonts w:ascii="Times New Roman" w:eastAsia="Times New Roman" w:hAnsi="Times New Roman" w:cs="Times New Roman"/>
+          <w:sz w:val="24"/>
+          <w:szCs w:val="24"/>
+        </w:rPr>
+        <w:t xml:space="preserve"> </w:t>
+      </w:r>
+      <w:r>
+        <w:rPr>
+          <w:rFonts w:ascii="Times New Roman" w:eastAsia="Times New Roman" w:hAnsi="Times New Roman" w:cs="Times New Roman"/>
+          <w:b/>
+          <w:bCs/>
+          <w:sz w:val="24"/>
+          <w:szCs w:val="24"/>
+        </w:rPr>
+        <w:t>Range.</w:t>
+      </w:r>
+      <w:r>
+        <w:rPr>
+          <w:rFonts w:ascii="Times New Roman" w:eastAsia="Times New Roman" w:hAnsi="Times New Roman" w:cs="Times New Roman"/>
+          <w:sz w:val="24"/>
+          <w:szCs w:val="24"/>
+        </w:rPr>
+        <w:t xml:space="preserve"> Matches a character in the range "A" to "Z" (char code 65 to 90).</w:t>
+      </w:r>
+    </w:p>
+    <w:p>
+      <w:pPr>
+        <w:spacing w:after="0" w:line="240" w:lineRule="auto"/>
+        <w:rPr>
+          <w:rFonts w:ascii="Times New Roman" w:eastAsia="Times New Roman" w:hAnsi="Times New Roman" w:cs="Times New Roman"/>
+          <w:sz w:val="24"/>
+          <w:szCs w:val="24"/>
+        </w:rPr>
+      </w:pPr>
+      <w:r>
+        <w:rPr>
+          <w:rFonts w:ascii="Courier New" w:eastAsia="Times New Roman" w:hAnsi="Courier New" w:cs="Courier New"/>
+          <w:sz w:val="20"/>
+          <w:szCs w:val="20"/>
+        </w:rPr>
+        <w:t>0-9</w:t>
+      </w:r>
+      <w:r>
+        <w:rPr>
+          <w:rFonts w:ascii="Times New Roman" w:eastAsia="Times New Roman" w:hAnsi="Times New Roman" w:cs="Times New Roman"/>
+          <w:sz w:val="24"/>
+          <w:szCs w:val="24"/>
+        </w:rPr>
+        <w:t xml:space="preserve"> </w:t>
+      </w:r>
+      <w:r>
+        <w:rPr>
+          <w:rFonts w:ascii="Times New Roman" w:eastAsia="Times New Roman" w:hAnsi="Times New Roman" w:cs="Times New Roman"/>
+          <w:b/>
+          <w:bCs/>
+          <w:sz w:val="24"/>
+          <w:szCs w:val="24"/>
+        </w:rPr>
+        <w:t>Range.</w:t>
+      </w:r>
+      <w:r>
+        <w:rPr>
+          <w:rFonts w:ascii="Times New Roman" w:eastAsia="Times New Roman" w:hAnsi="Times New Roman" w:cs="Times New Roman"/>
+          <w:sz w:val="24"/>
+          <w:szCs w:val="24"/>
+        </w:rPr>
+        <w:t xml:space="preserve"> Matches a character in the range "0" to "9" (char code 48 to 57).</w:t>
+      </w:r>
+    </w:p>
+    <w:p>
+      <w:pPr>
+        <w:spacing w:after="0" w:line="240" w:lineRule="auto"/>
+        <w:rPr>
+          <w:rFonts w:ascii="Times New Roman" w:eastAsia="Times New Roman" w:hAnsi="Times New Roman" w:cs="Times New Roman"/>
+          <w:sz w:val="24"/>
+          <w:szCs w:val="24"/>
+        </w:rPr>
+      </w:pPr>
+      <w:r>
+        <w:rPr>
+          <w:rFonts w:ascii="Courier New" w:eastAsia="Times New Roman" w:hAnsi="Courier New" w:cs="Courier New"/>
+          <w:sz w:val="20"/>
+          <w:szCs w:val="20"/>
+        </w:rPr>
+        <w:t>@</w:t>
+      </w:r>
+      <w:r>
+        <w:rPr>
+          <w:rFonts w:ascii="Times New Roman" w:eastAsia="Times New Roman" w:hAnsi="Times New Roman" w:cs="Times New Roman"/>
+          <w:sz w:val="24"/>
+          <w:szCs w:val="24"/>
+        </w:rPr>
+        <w:t xml:space="preserve"> </w:t>
+      </w:r>
+      <w:r>
+        <w:rPr>
+          <w:rFonts w:ascii="Times New Roman" w:eastAsia="Times New Roman" w:hAnsi="Times New Roman" w:cs="Times New Roman"/>
+          <w:b/>
+          <w:bCs/>
+          <w:sz w:val="24"/>
+          <w:szCs w:val="24"/>
+        </w:rPr>
+        <w:t>Character.</w:t>
+      </w:r>
+      <w:r>
+        <w:rPr>
+          <w:rFonts w:ascii="Times New Roman" w:eastAsia="Times New Roman" w:hAnsi="Times New Roman" w:cs="Times New Roman"/>
+          <w:sz w:val="24"/>
+          <w:szCs w:val="24"/>
+        </w:rPr>
+        <w:t xml:space="preserve"> Matches a "@" character (char code 64).</w:t>
+      </w:r>
+    </w:p>
+    <w:p>
+      <w:pPr>
+        <w:spacing w:after="0" w:line="240" w:lineRule="auto"/>
+        <w:rPr>
+          <w:rFonts w:ascii="Times New Roman" w:eastAsia="Times New Roman" w:hAnsi="Times New Roman" w:cs="Times New Roman"/>
+          <w:sz w:val="24"/>
+          <w:szCs w:val="24"/>
+        </w:rPr>
+      </w:pPr>
+      <w:r>
+        <w:rPr>
+          <w:rFonts w:ascii="Courier New" w:eastAsia="Times New Roman" w:hAnsi="Courier New" w:cs="Courier New"/>
+          <w:sz w:val="20"/>
+          <w:szCs w:val="20"/>
+        </w:rPr>
+        <w:t>:</w:t>
+      </w:r>
+      <w:r>
+        <w:rPr>
+          <w:rFonts w:ascii="Times New Roman" w:eastAsia="Times New Roman" w:hAnsi="Times New Roman" w:cs="Times New Roman"/>
+          <w:sz w:val="24"/>
+          <w:szCs w:val="24"/>
+        </w:rPr>
+        <w:t xml:space="preserve"> </w:t>
+      </w:r>
+      <w:r>
+        <w:rPr>
+          <w:rFonts w:ascii="Times New Roman" w:eastAsia="Times New Roman" w:hAnsi="Times New Roman" w:cs="Times New Roman"/>
+          <w:b/>
+          <w:bCs/>
+          <w:sz w:val="24"/>
+          <w:szCs w:val="24"/>
+        </w:rPr>
+        <w:t>Character.</w:t>
+      </w:r>
+      <w:r>
+        <w:rPr>
+          <w:rFonts w:ascii="Times New Roman" w:eastAsia="Times New Roman" w:hAnsi="Times New Roman" w:cs="Times New Roman"/>
+          <w:sz w:val="24"/>
+          <w:szCs w:val="24"/>
+        </w:rPr>
+        <w:t xml:space="preserve"> Matches a ":" character (char code 58).</w:t>
+      </w:r>
+    </w:p>
+    <w:p>
+      <w:pPr>
+        <w:spacing w:after="0" w:line="240" w:lineRule="auto"/>
+        <w:rPr>
+          <w:rFonts w:ascii="Times New Roman" w:eastAsia="Times New Roman" w:hAnsi="Times New Roman" w:cs="Times New Roman"/>
+          <w:sz w:val="24"/>
+          <w:szCs w:val="24"/>
+        </w:rPr>
+      </w:pPr>
+      <w:r>
+        <w:rPr>
+          <w:rFonts w:ascii="Courier New" w:eastAsia="Times New Roman" w:hAnsi="Courier New" w:cs="Courier New"/>
+          <w:sz w:val="20"/>
+          <w:szCs w:val="20"/>
+        </w:rPr>
+        <w:t>%</w:t>
+      </w:r>
+      <w:r>
+        <w:rPr>
+          <w:rFonts w:ascii="Times New Roman" w:eastAsia="Times New Roman" w:hAnsi="Times New Roman" w:cs="Times New Roman"/>
+          <w:sz w:val="24"/>
+          <w:szCs w:val="24"/>
+        </w:rPr>
+        <w:t xml:space="preserve"> </w:t>
+      </w:r>
+      <w:r>
+        <w:rPr>
+          <w:rFonts w:ascii="Times New Roman" w:eastAsia="Times New Roman" w:hAnsi="Times New Roman" w:cs="Times New Roman"/>
+          <w:b/>
+          <w:bCs/>
+          <w:sz w:val="24"/>
+          <w:szCs w:val="24"/>
+        </w:rPr>
+        <w:t>Character.</w:t>
+      </w:r>
+      <w:r>
+        <w:rPr>
+          <w:rFonts w:ascii="Times New Roman" w:eastAsia="Times New Roman" w:hAnsi="Times New Roman" w:cs="Times New Roman"/>
+          <w:sz w:val="24"/>
+          <w:szCs w:val="24"/>
+        </w:rPr>
+        <w:t xml:space="preserve"> Matches a "%" character (char code 37).</w:t>
+      </w:r>
+    </w:p>
+    <w:p>
+      <w:pPr>
+        <w:spacing w:after="0" w:line="240" w:lineRule="auto"/>
+        <w:rPr>
+          <w:rFonts w:ascii="Times New Roman" w:eastAsia="Times New Roman" w:hAnsi="Times New Roman" w:cs="Times New Roman"/>
+          <w:sz w:val="24"/>
+          <w:szCs w:val="24"/>
+        </w:rPr>
+      </w:pPr>
+      <w:r>
+        <w:rPr>
+          <w:rFonts w:ascii="Courier New" w:eastAsia="Times New Roman" w:hAnsi="Courier New" w:cs="Courier New"/>
+          <w:sz w:val="20"/>
+          <w:szCs w:val="20"/>
+        </w:rPr>
+        <w:t>_</w:t>
+      </w:r>
+      <w:r>
+        <w:rPr>
+          <w:rFonts w:ascii="Times New Roman" w:eastAsia="Times New Roman" w:hAnsi="Times New Roman" w:cs="Times New Roman"/>
+          <w:sz w:val="24"/>
+          <w:szCs w:val="24"/>
+        </w:rPr>
+        <w:t xml:space="preserve"> </w:t>
+      </w:r>
+      <w:r>
+        <w:rPr>
+          <w:rFonts w:ascii="Times New Roman" w:eastAsia="Times New Roman" w:hAnsi="Times New Roman" w:cs="Times New Roman"/>
+          <w:b/>
+          <w:bCs/>
+          <w:sz w:val="24"/>
+          <w:szCs w:val="24"/>
+        </w:rPr>
+        <w:t>Character.</w:t>
+      </w:r>
+      <w:r>
+        <w:rPr>
+          <w:rFonts w:ascii="Times New Roman" w:eastAsia="Times New Roman" w:hAnsi="Times New Roman" w:cs="Times New Roman"/>
+          <w:sz w:val="24"/>
+          <w:szCs w:val="24"/>
+        </w:rPr>
+        <w:t xml:space="preserve"> Matches a "_" character (char code 95).</w:t>
+      </w:r>
+    </w:p>
+    <w:p>
+      <w:pPr>
+        <w:spacing w:after="0" w:line="240" w:lineRule="auto"/>
+        <w:rPr>
+          <w:rFonts w:ascii="Times New Roman" w:eastAsia="Times New Roman" w:hAnsi="Times New Roman" w:cs="Times New Roman"/>
+          <w:sz w:val="24"/>
+          <w:szCs w:val="24"/>
+        </w:rPr>
+      </w:pPr>
+      <w:r>
+        <w:rPr>
+          <w:rFonts w:ascii="Courier New" w:eastAsia="Times New Roman" w:hAnsi="Courier New" w:cs="Courier New"/>
+          <w:sz w:val="20"/>
+          <w:szCs w:val="20"/>
+        </w:rPr>
+        <w:t>\+</w:t>
+      </w:r>
+      <w:r>
+        <w:rPr>
+          <w:rFonts w:ascii="Times New Roman" w:eastAsia="Times New Roman" w:hAnsi="Times New Roman" w:cs="Times New Roman"/>
+          <w:sz w:val="24"/>
+          <w:szCs w:val="24"/>
+        </w:rPr>
+        <w:t xml:space="preserve"> </w:t>
+      </w:r>
+      <w:r>
+        <w:rPr>
+          <w:rFonts w:ascii="Times New Roman" w:eastAsia="Times New Roman" w:hAnsi="Times New Roman" w:cs="Times New Roman"/>
+          <w:b/>
+          <w:bCs/>
+          <w:sz w:val="24"/>
+          <w:szCs w:val="24"/>
+        </w:rPr>
+        <w:t>Escaped character.</w:t>
+      </w:r>
+      <w:r>
+        <w:rPr>
+          <w:rFonts w:ascii="Times New Roman" w:eastAsia="Times New Roman" w:hAnsi="Times New Roman" w:cs="Times New Roman"/>
+          <w:sz w:val="24"/>
+          <w:szCs w:val="24"/>
+        </w:rPr>
+        <w:t xml:space="preserve"> Matches a "+" character (char code 43).</w:t>
+      </w:r>
+    </w:p>
+    <w:p>
+      <w:pPr>
+        <w:spacing w:after="0" w:line="240" w:lineRule="auto"/>
+        <w:rPr>
+          <w:rFonts w:ascii="Times New Roman" w:eastAsia="Times New Roman" w:hAnsi="Times New Roman" w:cs="Times New Roman"/>
+          <w:sz w:val="24"/>
+          <w:szCs w:val="24"/>
+        </w:rPr>
+      </w:pPr>
+      <w:r>
+        <w:rPr>
+          <w:rFonts w:ascii="Courier New" w:eastAsia="Times New Roman" w:hAnsi="Courier New" w:cs="Courier New"/>
+          <w:sz w:val="20"/>
+          <w:szCs w:val="20"/>
+        </w:rPr>
+        <w:t>.</w:t>
+      </w:r>
+      <w:r>
+        <w:rPr>
+          <w:rFonts w:ascii="Times New Roman" w:eastAsia="Times New Roman" w:hAnsi="Times New Roman" w:cs="Times New Roman"/>
+          <w:sz w:val="24"/>
+          <w:szCs w:val="24"/>
+        </w:rPr>
+        <w:t xml:space="preserve"> </w:t>
+      </w:r>
+      <w:r>
+        <w:rPr>
+          <w:rFonts w:ascii="Times New Roman" w:eastAsia="Times New Roman" w:hAnsi="Times New Roman" w:cs="Times New Roman"/>
+          <w:b/>
+          <w:bCs/>
+          <w:sz w:val="24"/>
+          <w:szCs w:val="24"/>
+        </w:rPr>
+        <w:t>Character.</w:t>
+      </w:r>
+      <w:r>
+        <w:rPr>
+          <w:rFonts w:ascii="Times New Roman" w:eastAsia="Times New Roman" w:hAnsi="Times New Roman" w:cs="Times New Roman"/>
+          <w:sz w:val="24"/>
+          <w:szCs w:val="24"/>
+        </w:rPr>
+        <w:t xml:space="preserve"> Matches a "." character (char code 46).</w:t>
+      </w:r>
+    </w:p>
+    <w:p>
+      <w:pPr>
+        <w:spacing w:after="0" w:line="240" w:lineRule="auto"/>
+        <w:rPr>
+          <w:rFonts w:ascii="Times New Roman" w:eastAsia="Times New Roman" w:hAnsi="Times New Roman" w:cs="Times New Roman"/>
+          <w:sz w:val="24"/>
+          <w:szCs w:val="24"/>
+        </w:rPr>
+      </w:pPr>
+      <w:r>
+        <w:rPr>
+          <w:rFonts w:ascii="Courier New" w:eastAsia="Times New Roman" w:hAnsi="Courier New" w:cs="Courier New"/>
+          <w:sz w:val="20"/>
+          <w:szCs w:val="20"/>
+        </w:rPr>
+        <w:t>~</w:t>
+      </w:r>
+      <w:r>
+        <w:rPr>
+          <w:rFonts w:ascii="Times New Roman" w:eastAsia="Times New Roman" w:hAnsi="Times New Roman" w:cs="Times New Roman"/>
+          <w:sz w:val="24"/>
+          <w:szCs w:val="24"/>
+        </w:rPr>
+        <w:t xml:space="preserve"> </w:t>
+      </w:r>
+      <w:r>
+        <w:rPr>
+          <w:rFonts w:ascii="Times New Roman" w:eastAsia="Times New Roman" w:hAnsi="Times New Roman" w:cs="Times New Roman"/>
+          <w:b/>
+          <w:bCs/>
+          <w:sz w:val="24"/>
+          <w:szCs w:val="24"/>
+        </w:rPr>
+        <w:t>Character.</w:t>
+      </w:r>
+      <w:r>
+        <w:rPr>
+          <w:rFonts w:ascii="Times New Roman" w:eastAsia="Times New Roman" w:hAnsi="Times New Roman" w:cs="Times New Roman"/>
+          <w:sz w:val="24"/>
+          <w:szCs w:val="24"/>
+        </w:rPr>
+        <w:t xml:space="preserve"> Matches a "~" character (char code 126).</w:t>
+      </w:r>
+    </w:p>
+    <w:p>
+      <w:pPr>
+        <w:spacing w:after="0" w:line="240" w:lineRule="auto"/>
+        <w:rPr>
+          <w:rFonts w:ascii="Times New Roman" w:eastAsia="Times New Roman" w:hAnsi="Times New Roman" w:cs="Times New Roman"/>
+          <w:sz w:val="24"/>
+          <w:szCs w:val="24"/>
+        </w:rPr>
+      </w:pPr>
+      <w:r>
+        <w:rPr>
+          <w:rFonts w:ascii="Courier New" w:eastAsia="Times New Roman" w:hAnsi="Courier New" w:cs="Courier New"/>
+          <w:sz w:val="20"/>
+          <w:szCs w:val="20"/>
+        </w:rPr>
+        <w:t>#</w:t>
+      </w:r>
+      <w:r>
+        <w:rPr>
+          <w:rFonts w:ascii="Times New Roman" w:eastAsia="Times New Roman" w:hAnsi="Times New Roman" w:cs="Times New Roman"/>
+          <w:sz w:val="24"/>
+          <w:szCs w:val="24"/>
+        </w:rPr>
+        <w:t xml:space="preserve"> </w:t>
+      </w:r>
+      <w:r>
+        <w:rPr>
+          <w:rFonts w:ascii="Times New Roman" w:eastAsia="Times New Roman" w:hAnsi="Times New Roman" w:cs="Times New Roman"/>
+          <w:b/>
+          <w:bCs/>
+          <w:sz w:val="24"/>
+          <w:szCs w:val="24"/>
+        </w:rPr>
+        <w:t>Character.</w:t>
+      </w:r>
+      <w:r>
+        <w:rPr>
+          <w:rFonts w:ascii="Times New Roman" w:eastAsia="Times New Roman" w:hAnsi="Times New Roman" w:cs="Times New Roman"/>
+          <w:sz w:val="24"/>
+          <w:szCs w:val="24"/>
+        </w:rPr>
+        <w:t xml:space="preserve"> Matches a "#" character (char code 35).</w:t>
+      </w:r>
+    </w:p>
+    <w:p>
+      <w:pPr>
+        <w:spacing w:after="0" w:line="240" w:lineRule="auto"/>
+        <w:rPr>
+          <w:rFonts w:ascii="Times New Roman" w:eastAsia="Times New Roman" w:hAnsi="Times New Roman" w:cs="Times New Roman"/>
+          <w:sz w:val="24"/>
+          <w:szCs w:val="24"/>
+        </w:rPr>
+      </w:pPr>
+      <w:r>
+        <w:rPr>
+          <w:rFonts w:ascii="Courier New" w:eastAsia="Times New Roman" w:hAnsi="Courier New" w:cs="Courier New"/>
+          <w:sz w:val="20"/>
+          <w:szCs w:val="20"/>
+        </w:rPr>
+        <w:t>?</w:t>
+      </w:r>
+      <w:r>
+        <w:rPr>
+          <w:rFonts w:ascii="Times New Roman" w:eastAsia="Times New Roman" w:hAnsi="Times New Roman" w:cs="Times New Roman"/>
+          <w:sz w:val="24"/>
+          <w:szCs w:val="24"/>
+        </w:rPr>
+        <w:t xml:space="preserve"> </w:t>
+      </w:r>
+      <w:r>
+        <w:rPr>
+          <w:rFonts w:ascii="Times New Roman" w:eastAsia="Times New Roman" w:hAnsi="Times New Roman" w:cs="Times New Roman"/>
+          <w:b/>
+          <w:bCs/>
+          <w:sz w:val="24"/>
+          <w:szCs w:val="24"/>
+        </w:rPr>
+        <w:t>Character.</w:t>
+      </w:r>
+      <w:r>
+        <w:rPr>
+          <w:rFonts w:ascii="Times New Roman" w:eastAsia="Times New Roman" w:hAnsi="Times New Roman" w:cs="Times New Roman"/>
+          <w:sz w:val="24"/>
+          <w:szCs w:val="24"/>
+        </w:rPr>
+        <w:t xml:space="preserve"> Matches a "?" character (char code 63).</w:t>
+      </w:r>
+    </w:p>
+    <w:p>
+      <w:pPr>
+        <w:spacing w:after="0" w:line="240" w:lineRule="auto"/>
+        <w:rPr>
+          <w:rFonts w:ascii="Times New Roman" w:eastAsia="Times New Roman" w:hAnsi="Times New Roman" w:cs="Times New Roman"/>
+          <w:sz w:val="24"/>
+          <w:szCs w:val="24"/>
+        </w:rPr>
+      </w:pPr>
+      <w:r>
+        <w:rPr>
+          <w:rFonts w:ascii="Courier New" w:eastAsia="Times New Roman" w:hAnsi="Courier New" w:cs="Courier New"/>
+          <w:sz w:val="20"/>
+          <w:szCs w:val="20"/>
+        </w:rPr>
+        <w:t>&amp;</w:t>
+      </w:r>
+      <w:r>
+        <w:rPr>
+          <w:rFonts w:ascii="Times New Roman" w:eastAsia="Times New Roman" w:hAnsi="Times New Roman" w:cs="Times New Roman"/>
+          <w:sz w:val="24"/>
+          <w:szCs w:val="24"/>
+        </w:rPr>
+        <w:t xml:space="preserve"> </w:t>
+      </w:r>
+      <w:r>
+        <w:rPr>
+          <w:rFonts w:ascii="Times New Roman" w:eastAsia="Times New Roman" w:hAnsi="Times New Roman" w:cs="Times New Roman"/>
+          <w:b/>
+          <w:bCs/>
+          <w:sz w:val="24"/>
+          <w:szCs w:val="24"/>
+        </w:rPr>
+        <w:t>Character.</w:t>
+      </w:r>
+      <w:r>
+        <w:rPr>
+          <w:rFonts w:ascii="Times New Roman" w:eastAsia="Times New Roman" w:hAnsi="Times New Roman" w:cs="Times New Roman"/>
+          <w:sz w:val="24"/>
+          <w:szCs w:val="24"/>
+        </w:rPr>
+        <w:t xml:space="preserve"> Matches a "&amp;" character (char code 38).</w:t>
+      </w:r>
+    </w:p>
+    <w:p>
+      <w:pPr>
+        <w:spacing w:after="0" w:line="240" w:lineRule="auto"/>
+        <w:rPr>
+          <w:rFonts w:ascii="Times New Roman" w:eastAsia="Times New Roman" w:hAnsi="Times New Roman" w:cs="Times New Roman"/>
+          <w:sz w:val="24"/>
+          <w:szCs w:val="24"/>
+        </w:rPr>
+      </w:pPr>
+      <w:r>
+        <w:rPr>
+          <w:rFonts w:ascii="Courier New" w:eastAsia="Times New Roman" w:hAnsi="Courier New" w:cs="Courier New"/>
+          <w:sz w:val="20"/>
+          <w:szCs w:val="20"/>
+        </w:rPr>
+        <w:t>/</w:t>
+      </w:r>
+      <w:r>
+        <w:rPr>
+          <w:rFonts w:ascii="Times New Roman" w:eastAsia="Times New Roman" w:hAnsi="Times New Roman" w:cs="Times New Roman"/>
+          <w:sz w:val="24"/>
+          <w:szCs w:val="24"/>
+        </w:rPr>
+        <w:t xml:space="preserve"> </w:t>
+      </w:r>
+      <w:r>
+        <w:rPr>
+          <w:rFonts w:ascii="Times New Roman" w:eastAsia="Times New Roman" w:hAnsi="Times New Roman" w:cs="Times New Roman"/>
+          <w:b/>
+          <w:bCs/>
+          <w:sz w:val="24"/>
+          <w:szCs w:val="24"/>
+        </w:rPr>
+        <w:t>Character.</w:t>
+      </w:r>
+      <w:r>
+        <w:rPr>
+          <w:rFonts w:ascii="Times New Roman" w:eastAsia="Times New Roman" w:hAnsi="Times New Roman" w:cs="Times New Roman"/>
+          <w:sz w:val="24"/>
+          <w:szCs w:val="24"/>
+        </w:rPr>
+        <w:t xml:space="preserve"> Matches a "/" character (char code 47).</w:t>
+      </w:r>
+    </w:p>
+    <w:p>
+      <w:pPr>
+        <w:spacing w:after="0" w:line="240" w:lineRule="auto"/>
+        <w:rPr>
+          <w:rFonts w:ascii="Times New Roman" w:eastAsia="Times New Roman" w:hAnsi="Times New Roman" w:cs="Times New Roman"/>
+          <w:sz w:val="24"/>
+          <w:szCs w:val="24"/>
+        </w:rPr>
+      </w:pPr>
+      <w:r>
+        <w:rPr>
+          <w:rFonts w:ascii="Courier New" w:eastAsia="Times New Roman" w:hAnsi="Courier New" w:cs="Courier New"/>
+          <w:sz w:val="20"/>
+          <w:szCs w:val="20"/>
+        </w:rPr>
+        <w:t>=</w:t>
+      </w:r>
+      <w:r>
+        <w:rPr>
+          <w:rFonts w:ascii="Times New Roman" w:eastAsia="Times New Roman" w:hAnsi="Times New Roman" w:cs="Times New Roman"/>
+          <w:sz w:val="24"/>
+          <w:szCs w:val="24"/>
+        </w:rPr>
+        <w:t xml:space="preserve"> </w:t>
+      </w:r>
+      <w:r>
+        <w:rPr>
+          <w:rFonts w:ascii="Times New Roman" w:eastAsia="Times New Roman" w:hAnsi="Times New Roman" w:cs="Times New Roman"/>
+          <w:b/>
+          <w:bCs/>
+          <w:sz w:val="24"/>
+          <w:szCs w:val="24"/>
+        </w:rPr>
+        <w:t>Character.</w:t>
+      </w:r>
+      <w:r>
+        <w:rPr>
+          <w:rFonts w:ascii="Times New Roman" w:eastAsia="Times New Roman" w:hAnsi="Times New Roman" w:cs="Times New Roman"/>
+          <w:sz w:val="24"/>
+          <w:szCs w:val="24"/>
+        </w:rPr>
+        <w:t xml:space="preserve"> Matches a "=" character (char code 61).</w:t>
+      </w:r>
+    </w:p>
+    <w:p>
+      <w:pPr>
+        <w:spacing w:after="0" w:line="240" w:lineRule="auto"/>
+        <w:rPr>
+          <w:rFonts w:ascii="Times New Roman" w:eastAsia="Times New Roman" w:hAnsi="Times New Roman" w:cs="Times New Roman"/>
+          <w:sz w:val="24"/>
+          <w:szCs w:val="24"/>
+        </w:rPr>
+      </w:pPr>
+      <w:r>
+        <w:rPr>
+          <w:rFonts w:ascii="Courier New" w:eastAsia="Times New Roman" w:hAnsi="Courier New" w:cs="Courier New"/>
+          <w:sz w:val="20"/>
+          <w:szCs w:val="20"/>
+        </w:rPr>
+        <w:t>]</w:t>
+      </w:r>
+      <w:r>
+        <w:rPr>
+          <w:rFonts w:ascii="Times New Roman" w:eastAsia="Times New Roman" w:hAnsi="Times New Roman" w:cs="Times New Roman"/>
+          <w:sz w:val="24"/>
+          <w:szCs w:val="24"/>
+        </w:rPr>
+        <w:t xml:space="preserve"> </w:t>
+      </w:r>
+    </w:p>
+    <w:p>
+      <w:pPr>
+        <w:spacing w:after="0" w:line="240" w:lineRule="auto"/>
+        <w:rPr>
+          <w:rFonts w:ascii="Times New Roman" w:eastAsia="Times New Roman" w:hAnsi="Times New Roman" w:cs="Times New Roman"/>
+          <w:sz w:val="24"/>
+          <w:szCs w:val="24"/>
+        </w:rPr>
+      </w:pPr>
+      <w:r>
+        <w:rPr>
+          <w:rFonts w:ascii="Courier New" w:eastAsia="Times New Roman" w:hAnsi="Courier New" w:cs="Courier New"/>
+          <w:sz w:val="20"/>
+          <w:szCs w:val="20"/>
+        </w:rPr>
+        <w:t>*</w:t>
+      </w:r>
+      <w:r>
+        <w:rPr>
+          <w:rFonts w:ascii="Times New Roman" w:eastAsia="Times New Roman" w:hAnsi="Times New Roman" w:cs="Times New Roman"/>
+          <w:sz w:val="24"/>
+          <w:szCs w:val="24"/>
+        </w:rPr>
+        <w:t xml:space="preserve"> </w:t>
+      </w:r>
+      <w:r>
+        <w:rPr>
+          <w:rFonts w:ascii="Times New Roman" w:eastAsia="Times New Roman" w:hAnsi="Times New Roman" w:cs="Times New Roman"/>
+          <w:b/>
+          <w:bCs/>
+          <w:sz w:val="24"/>
+          <w:szCs w:val="24"/>
+        </w:rPr>
+        <w:t>Star.</w:t>
+      </w:r>
+      <w:r>
+        <w:rPr>
+          <w:rFonts w:ascii="Times New Roman" w:eastAsia="Times New Roman" w:hAnsi="Times New Roman" w:cs="Times New Roman"/>
+          <w:sz w:val="24"/>
+          <w:szCs w:val="24"/>
+        </w:rPr>
+        <w:t xml:space="preserve"> Match 0 or more of the preceding token.</w:t>
+      </w:r>
+    </w:p>
+    <w:p>
+      <w:pPr>
+        <w:spacing w:after="0" w:line="240" w:lineRule="auto"/>
+        <w:rPr>
+          <w:rFonts w:ascii="Times New Roman" w:eastAsia="Times New Roman" w:hAnsi="Times New Roman" w:cs="Times New Roman"/>
+          <w:sz w:val="24"/>
+          <w:szCs w:val="24"/>
+        </w:rPr>
+      </w:pPr>
+      <w:r>
+        <w:rPr>
+          <w:rFonts w:ascii="Courier New" w:eastAsia="Times New Roman" w:hAnsi="Courier New" w:cs="Courier New"/>
+          <w:sz w:val="20"/>
+          <w:szCs w:val="20"/>
+        </w:rPr>
+        <w:t>)</w:t>
+      </w:r>
+      <w:r>
+        <w:rPr>
+          <w:rFonts w:ascii="Times New Roman" w:eastAsia="Times New Roman" w:hAnsi="Times New Roman" w:cs="Times New Roman"/>
+          <w:sz w:val="24"/>
+          <w:szCs w:val="24"/>
+        </w:rPr>
+        <w:t xml:space="preserve"> </w:t>
+      </w:r>
+    </w:p>
+    <w:p>
+      <w:pPr>
+        <w:spacing w:after="0" w:line="240" w:lineRule="auto"/>
+        <w:rPr>
+          <w:rFonts w:ascii="Times New Roman" w:eastAsia="Times New Roman" w:hAnsi="Times New Roman" w:cs="Times New Roman"/>
+          <w:sz w:val="24"/>
+          <w:szCs w:val="24"/>
+        </w:rPr>
+      </w:pPr>
+      <w:r>
+        <w:rPr>
+          <w:rFonts w:ascii="Courier New" w:eastAsia="Times New Roman" w:hAnsi="Courier New" w:cs="Courier New"/>
+          <w:sz w:val="20"/>
+          <w:szCs w:val="20"/>
+        </w:rPr>
+        <w:t>?</w:t>
+      </w:r>
+      <w:r>
+        <w:rPr>
+          <w:rFonts w:ascii="Times New Roman" w:eastAsia="Times New Roman" w:hAnsi="Times New Roman" w:cs="Times New Roman"/>
+          <w:sz w:val="24"/>
+          <w:szCs w:val="24"/>
+        </w:rPr>
+        <w:t xml:space="preserve"> </w:t>
+      </w:r>
+      <w:r>
+        <w:rPr>
+          <w:rFonts w:ascii="Times New Roman" w:eastAsia="Times New Roman" w:hAnsi="Times New Roman" w:cs="Times New Roman"/>
+          <w:b/>
+          <w:bCs/>
+          <w:sz w:val="24"/>
+          <w:szCs w:val="24"/>
+        </w:rPr>
+        <w:t>Optional.</w:t>
+      </w:r>
+      <w:r>
+        <w:rPr>
+          <w:rFonts w:ascii="Times New Roman" w:eastAsia="Times New Roman" w:hAnsi="Times New Roman" w:cs="Times New Roman"/>
+          <w:sz w:val="24"/>
+          <w:szCs w:val="24"/>
+        </w:rPr>
+        <w:t xml:space="preserve"> Match between 0 and 1 of the preceding token.</w:t>
+      </w:r>
+    </w:p>
+    <w:p/>
+    <w:p>
+      <w:pPr>
         <w:pStyle w:val="Heading1"/>
         <w:spacing w:before="0"/>
       </w:pPr>
@@ -34656,7 +36806,6 @@
           <w:sz w:val="20"/>
           <w:szCs w:val="20"/>
         </w:rPr>
-        <w:lastRenderedPageBreak/>
         <w:t>group:o</w:t>
       </w:r>
     </w:p>
@@ -34707,7 +36856,7 @@
 </file>
 
 <file path=word/numbering.xml><?xml version="1.0" encoding="utf-8"?>
-<w:numbering xmlns:wpc="http://schemas.microsoft.com/office/word/2010/wordprocessingCanvas" xmlns:cx="http://schemas.microsoft.com/office/drawing/2014/chartex" xmlns:mc="http://schemas.openxmlformats.org/markup-compatibility/2006" xmlns:o="urn:schemas-microsoft-com:office:office" xmlns:r="http://schemas.openxmlformats.org/officeDocument/2006/relationships" xmlns:m="http://schemas.openxmlformats.org/officeDocument/2006/math" xmlns:v="urn:schemas-microsoft-com:vml" xmlns:wp14="http://schemas.microsoft.com/office/word/2010/wordprocessingDrawing" xmlns:wp="http://schemas.openxmlformats.org/drawingml/2006/wordprocessingDrawing" xmlns:w10="urn:schemas-microsoft-com:office:word" xmlns:w="http://schemas.openxmlformats.org/wordprocessingml/2006/main" xmlns:w14="http://schemas.microsoft.com/office/word/2010/wordml" xmlns:w15="http://schemas.microsoft.com/office/word/2012/wordml" xmlns:w16se="http://schemas.microsoft.com/office/word/2015/wordml/symex" xmlns:wpg="http://schemas.microsoft.com/office/word/2010/wordprocessingGroup" xmlns:wpi="http://schemas.microsoft.com/office/word/2010/wordprocessingInk" xmlns:wne="http://schemas.microsoft.com/office/word/2006/wordml" xmlns:wps="http://schemas.microsoft.com/office/word/2010/wordprocessingShape" mc:Ignorable="w14 w15 w16se wp14">
+<w:numbering xmlns:wpc="http://schemas.microsoft.com/office/word/2010/wordprocessingCanvas" xmlns:cx="http://schemas.microsoft.com/office/drawing/2014/chartex" xmlns:cx1="http://schemas.microsoft.com/office/drawing/2015/9/8/chartex" xmlns:cx2="http://schemas.microsoft.com/office/drawing/2015/10/21/chartex" xmlns:mc="http://schemas.openxmlformats.org/markup-compatibility/2006" xmlns:o="urn:schemas-microsoft-com:office:office" xmlns:r="http://schemas.openxmlformats.org/officeDocument/2006/relationships" xmlns:m="http://schemas.openxmlformats.org/officeDocument/2006/math" xmlns:v="urn:schemas-microsoft-com:vml" xmlns:wp14="http://schemas.microsoft.com/office/word/2010/wordprocessingDrawing" xmlns:wp="http://schemas.openxmlformats.org/drawingml/2006/wordprocessingDrawing" xmlns:w10="urn:schemas-microsoft-com:office:word" xmlns:w="http://schemas.openxmlformats.org/wordprocessingml/2006/main" xmlns:w14="http://schemas.microsoft.com/office/word/2010/wordml" xmlns:w15="http://schemas.microsoft.com/office/word/2012/wordml" xmlns:w16se="http://schemas.microsoft.com/office/word/2015/wordml/symex" xmlns:wpg="http://schemas.microsoft.com/office/word/2010/wordprocessingGroup" xmlns:wpi="http://schemas.microsoft.com/office/word/2010/wordprocessingInk" xmlns:wne="http://schemas.microsoft.com/office/word/2006/wordml" xmlns:wps="http://schemas.microsoft.com/office/word/2010/wordprocessingShape" mc:Ignorable="w14 w15 w16se wp14">
   <w:abstractNum w:abstractNumId="0" w15:restartNumberingAfterBreak="0">
     <w:nsid w:val="4D952452"/>
     <w:multiLevelType w:val="hybridMultilevel"/>
@@ -34819,7 +36968,7 @@
       </w:pPr>
     </w:pPrDefault>
   </w:docDefaults>
-  <w:latentStyles w:defLockedState="0" w:defUIPriority="99" w:defSemiHidden="0" w:defUnhideWhenUsed="0" w:defQFormat="0" w:count="371">
+  <w:latentStyles w:defLockedState="0" w:defUIPriority="99" w:defSemiHidden="0" w:defUnhideWhenUsed="0" w:defQFormat="0" w:count="372">
     <w:lsdException w:name="Normal" w:uiPriority="0" w:qFormat="1"/>
     <w:lsdException w:name="heading 1" w:uiPriority="9" w:qFormat="1"/>
     <w:lsdException w:name="heading 2" w:semiHidden="1" w:uiPriority="9" w:unhideWhenUsed="1" w:qFormat="1"/>
@@ -34925,7 +37074,6 @@
     <w:lsdException w:name="HTML Sample" w:semiHidden="1" w:unhideWhenUsed="1"/>
     <w:lsdException w:name="HTML Typewriter" w:semiHidden="1" w:unhideWhenUsed="1"/>
     <w:lsdException w:name="HTML Variable" w:semiHidden="1" w:unhideWhenUsed="1"/>
-    <w:lsdException w:name="Normal Table" w:semiHidden="1" w:unhideWhenUsed="1"/>
     <w:lsdException w:name="annotation subject" w:semiHidden="1" w:unhideWhenUsed="1"/>
     <w:lsdException w:name="No List" w:semiHidden="1" w:unhideWhenUsed="1"/>
     <w:lsdException w:name="Outline List 1" w:semiHidden="1" w:unhideWhenUsed="1"/>
@@ -34972,10 +37120,8 @@
     <w:lsdException w:name="Table Subtle 2" w:semiHidden="1" w:unhideWhenUsed="1"/>
     <w:lsdException w:name="Table Web 1" w:semiHidden="1" w:unhideWhenUsed="1"/>
     <w:lsdException w:name="Table Web 2" w:semiHidden="1" w:unhideWhenUsed="1"/>
-    <w:lsdException w:name="Table Web 3" w:semiHidden="1" w:unhideWhenUsed="1"/>
     <w:lsdException w:name="Balloon Text" w:semiHidden="1" w:unhideWhenUsed="1"/>
     <w:lsdException w:name="Table Grid" w:uiPriority="39"/>
-    <w:lsdException w:name="Table Theme" w:semiHidden="1" w:unhideWhenUsed="1"/>
     <w:lsdException w:name="Placeholder Text" w:semiHidden="1"/>
     <w:lsdException w:name="No Spacing" w:uiPriority="1" w:qFormat="1"/>
     <w:lsdException w:name="Light Shading" w:uiPriority="60"/>
@@ -35191,6 +37337,7 @@
     <w:lsdException w:name="List Table 5 Dark Accent 6" w:uiPriority="50"/>
     <w:lsdException w:name="List Table 6 Colorful Accent 6" w:uiPriority="51"/>
     <w:lsdException w:name="List Table 7 Colorful Accent 6" w:uiPriority="52"/>
+    <w:lsdException w:name="Mention" w:semiHidden="1" w:unhideWhenUsed="1"/>
   </w:latentStyles>
   <w:style w:type="paragraph" w:default="1" w:styleId="Normal">
     <w:name w:val="Normal"/>
@@ -35419,6 +37566,11 @@
     <w:name w:val="token"/>
     <w:basedOn w:val="DefaultParagraphFont"/>
     <w:rsid w:val="00F0164C"/>
+  </w:style>
+  <w:style w:type="character" w:customStyle="1" w:styleId="exp-char">
+    <w:name w:val="exp-char"/>
+    <w:basedOn w:val="DefaultParagraphFont"/>
+    <w:rsid w:val="0033098D"/>
   </w:style>
 </w:styles>
 </file>

</xml_diff>